<commit_message>
Alex: Added a journal entry about hard coded values.
</commit_message>
<xml_diff>
--- a/Journal-2017.docx
+++ b/Journal-2017.docx
@@ -6,16 +6,16 @@
       <w:tblPr>
         <w:tblW w:w="6000" w:type="dxa"/>
         <w:jc w:val="left"/>
-        <w:tblInd w:w="108" w:type="dxa"/>
+        <w:tblInd w:w="216" w:type="dxa"/>
         <w:tblBorders>
-          <w:top w:val="single" w:color="000000" w:sz="2" w:space="0" w:shadow="0" w:frame="0"/>
-          <w:left w:val="single" w:color="000000" w:sz="2" w:space="0" w:shadow="0" w:frame="0"/>
-          <w:bottom w:val="single" w:color="000000" w:sz="2" w:space="0" w:shadow="0" w:frame="0"/>
-          <w:right w:val="single" w:color="000000" w:sz="2" w:space="0" w:shadow="0" w:frame="0"/>
-          <w:insideH w:val="single" w:color="000000" w:sz="2" w:space="0" w:shadow="0" w:frame="0"/>
-          <w:insideV w:val="single" w:color="000000" w:sz="2" w:space="0" w:shadow="0" w:frame="0"/>
+          <w:top w:val="single" w:color="ffffff" w:sz="8" w:space="0" w:shadow="0" w:frame="0"/>
+          <w:left w:val="single" w:color="ffffff" w:sz="8" w:space="0" w:shadow="0" w:frame="0"/>
+          <w:bottom w:val="single" w:color="ffffff" w:sz="8" w:space="0" w:shadow="0" w:frame="0"/>
+          <w:right w:val="single" w:color="ffffff" w:sz="8" w:space="0" w:shadow="0" w:frame="0"/>
+          <w:insideH w:val="single" w:color="ffffff" w:sz="8" w:space="0" w:shadow="0" w:frame="0"/>
+          <w:insideV w:val="single" w:color="ffffff" w:sz="8" w:space="0" w:shadow="0" w:frame="0"/>
         </w:tblBorders>
-        <w:shd w:val="clear" w:color="auto" w:fill="auto"/>
+        <w:shd w:val="clear" w:color="auto" w:fill="cadfff"/>
         <w:tblLayout w:type="fixed"/>
       </w:tblPr>
       <w:tblGrid>
@@ -25,7 +25,7 @@
       </w:tblGrid>
       <w:tr>
         <w:tblPrEx>
-          <w:shd w:val="clear" w:color="auto" w:fill="auto"/>
+          <w:shd w:val="clear" w:color="auto" w:fill="cadfff"/>
         </w:tblPrEx>
         <w:trPr>
           <w:trHeight w:val="441" w:hRule="atLeast"/>
@@ -41,30 +41,36 @@
             </w:tcBorders>
             <w:shd w:val="clear" w:color="auto" w:fill="auto"/>
             <w:tcMar>
-              <w:top w:type="dxa" w:w="0"/>
-              <w:left w:type="dxa" w:w="100"/>
-              <w:bottom w:type="dxa" w:w="0"/>
-              <w:right w:type="dxa" w:w="100"/>
+              <w:top w:type="dxa" w:w="80"/>
+              <w:left w:type="dxa" w:w="80"/>
+              <w:bottom w:type="dxa" w:w="80"/>
+              <w:right w:type="dxa" w:w="80"/>
             </w:tcMar>
             <w:vAlign w:val="top"/>
           </w:tcPr>
           <w:p>
             <w:pPr>
               <w:pStyle w:val="Table Style 2"/>
-              <w:bidi w:val="0"/>
-              <w:ind w:left="0" w:right="0" w:firstLine="0"/>
               <w:jc w:val="center"/>
-              <w:rPr>
-                <w:rtl w:val="0"/>
-              </w:rPr>
             </w:pPr>
             <w:r>
               <w:rPr>
                 <w:rFonts w:ascii="Times New Roman" w:hAnsi="Times New Roman"/>
                 <w:b w:val="1"/>
                 <w:bCs w:val="1"/>
+                <w:caps w:val="0"/>
+                <w:smallCaps w:val="0"/>
+                <w:strike w:val="0"/>
+                <w:dstrike w:val="0"/>
+                <w:outline w:val="0"/>
+                <w:color w:val="000000"/>
+                <w:spacing w:val="0"/>
+                <w:kern w:val="0"/>
+                <w:position w:val="0"/>
                 <w:sz w:val="21"/>
                 <w:szCs w:val="21"/>
+                <w:u w:val="none" w:color="000000"/>
+                <w:vertAlign w:val="baseline"/>
                 <w:rtl w:val="0"/>
               </w:rPr>
               <w:t>Bug</w:t>
@@ -82,31 +88,38 @@
             </w:tcBorders>
             <w:shd w:val="clear" w:color="auto" w:fill="auto"/>
             <w:tcMar>
-              <w:top w:type="dxa" w:w="0"/>
-              <w:left w:type="dxa" w:w="100"/>
-              <w:bottom w:type="dxa" w:w="0"/>
-              <w:right w:type="dxa" w:w="100"/>
+              <w:top w:type="dxa" w:w="80"/>
+              <w:left w:type="dxa" w:w="80"/>
+              <w:bottom w:type="dxa" w:w="80"/>
+              <w:right w:type="dxa" w:w="80"/>
             </w:tcMar>
             <w:vAlign w:val="top"/>
           </w:tcPr>
           <w:p>
             <w:pPr>
               <w:pStyle w:val="Table Style 2"/>
-              <w:bidi w:val="0"/>
-              <w:ind w:left="0" w:right="0" w:firstLine="0"/>
               <w:jc w:val="center"/>
-              <w:rPr>
-                <w:rtl w:val="0"/>
-              </w:rPr>
             </w:pPr>
             <w:r>
               <w:rPr>
                 <w:rFonts w:ascii="Times New Roman" w:hAnsi="Times New Roman"/>
                 <w:b w:val="1"/>
                 <w:bCs w:val="1"/>
+                <w:caps w:val="0"/>
+                <w:smallCaps w:val="0"/>
+                <w:strike w:val="0"/>
+                <w:dstrike w:val="0"/>
+                <w:outline w:val="0"/>
+                <w:color w:val="000000"/>
+                <w:spacing w:val="0"/>
+                <w:kern w:val="0"/>
+                <w:position w:val="0"/>
                 <w:sz w:val="21"/>
                 <w:szCs w:val="21"/>
-                <w:rtl w:val="0"/>
+                <w:u w:val="none" w:color="000000"/>
+                <w:vertAlign w:val="baseline"/>
+                <w:rtl w:val="0"/>
+                <w:lang w:val="en-US"/>
               </w:rPr>
               <w:t>Cause</w:t>
             </w:r>
@@ -123,31 +136,38 @@
             </w:tcBorders>
             <w:shd w:val="clear" w:color="auto" w:fill="auto"/>
             <w:tcMar>
-              <w:top w:type="dxa" w:w="0"/>
-              <w:left w:type="dxa" w:w="100"/>
-              <w:bottom w:type="dxa" w:w="0"/>
-              <w:right w:type="dxa" w:w="100"/>
+              <w:top w:type="dxa" w:w="80"/>
+              <w:left w:type="dxa" w:w="80"/>
+              <w:bottom w:type="dxa" w:w="80"/>
+              <w:right w:type="dxa" w:w="80"/>
             </w:tcMar>
             <w:vAlign w:val="top"/>
           </w:tcPr>
           <w:p>
             <w:pPr>
               <w:pStyle w:val="Table Style 2"/>
-              <w:bidi w:val="0"/>
-              <w:ind w:left="0" w:right="0" w:firstLine="0"/>
               <w:jc w:val="center"/>
-              <w:rPr>
-                <w:rtl w:val="0"/>
-              </w:rPr>
             </w:pPr>
             <w:r>
               <w:rPr>
                 <w:rFonts w:ascii="Times New Roman" w:hAnsi="Times New Roman"/>
                 <w:b w:val="1"/>
                 <w:bCs w:val="1"/>
+                <w:caps w:val="0"/>
+                <w:smallCaps w:val="0"/>
+                <w:strike w:val="0"/>
+                <w:dstrike w:val="0"/>
+                <w:outline w:val="0"/>
+                <w:color w:val="000000"/>
+                <w:spacing w:val="0"/>
+                <w:kern w:val="0"/>
+                <w:position w:val="0"/>
                 <w:sz w:val="21"/>
                 <w:szCs w:val="21"/>
-                <w:rtl w:val="0"/>
+                <w:u w:val="none" w:color="000000"/>
+                <w:vertAlign w:val="baseline"/>
+                <w:rtl w:val="0"/>
+                <w:lang w:val="en-US"/>
               </w:rPr>
               <w:t>Steps to avoid reproduction</w:t>
             </w:r>
@@ -156,10 +176,10 @@
       </w:tr>
       <w:tr>
         <w:tblPrEx>
-          <w:shd w:val="clear" w:color="auto" w:fill="auto"/>
+          <w:shd w:val="clear" w:color="auto" w:fill="cadfff"/>
         </w:tblPrEx>
         <w:trPr>
-          <w:trHeight w:val="5941" w:hRule="atLeast"/>
+          <w:trHeight w:val="5791" w:hRule="atLeast"/>
         </w:trPr>
         <w:tc>
           <w:tcPr>
@@ -172,37 +192,58 @@
             </w:tcBorders>
             <w:shd w:val="clear" w:color="auto" w:fill="eeeeee"/>
             <w:tcMar>
-              <w:top w:type="dxa" w:w="0"/>
-              <w:left w:type="dxa" w:w="100"/>
-              <w:bottom w:type="dxa" w:w="0"/>
-              <w:right w:type="dxa" w:w="100"/>
+              <w:top w:type="dxa" w:w="80"/>
+              <w:left w:type="dxa" w:w="80"/>
+              <w:bottom w:type="dxa" w:w="80"/>
+              <w:right w:type="dxa" w:w="80"/>
             </w:tcMar>
             <w:vAlign w:val="top"/>
           </w:tcPr>
           <w:p>
             <w:pPr>
               <w:pStyle w:val="Table Style 2"/>
-              <w:bidi w:val="0"/>
-              <w:ind w:left="0" w:right="0" w:firstLine="0"/>
-              <w:jc w:val="left"/>
-              <w:rPr>
-                <w:rtl w:val="0"/>
-              </w:rPr>
             </w:pPr>
             <w:r>
               <w:rPr>
                 <w:rFonts w:ascii="Times New Roman" w:hAnsi="Times New Roman"/>
+                <w:caps w:val="0"/>
+                <w:smallCaps w:val="0"/>
+                <w:strike w:val="0"/>
+                <w:dstrike w:val="0"/>
+                <w:outline w:val="0"/>
+                <w:color w:val="000000"/>
+                <w:spacing w:val="0"/>
+                <w:kern w:val="0"/>
+                <w:position w:val="0"/>
                 <w:sz w:val="21"/>
                 <w:szCs w:val="21"/>
-                <w:rtl w:val="0"/>
+                <w:u w:val="none" w:color="000000"/>
+                <w:vertAlign w:val="baseline"/>
+                <w:rtl w:val="0"/>
+                <w:lang w:val="en-US"/>
               </w:rPr>
               <w:t>Careless implementation of bit manipulation routines caused bugs.</w:t>
             </w:r>
             <w:r>
               <w:rPr>
-                <w:rFonts w:ascii="Times New Roman" w:hAnsi="Times New Roman" w:hint="default"/>
+                <w:rFonts w:ascii="Arial Unicode MS" w:cs="Arial Unicode MS" w:hAnsi="Arial Unicode MS" w:eastAsia="Arial Unicode MS"/>
+                <w:b w:val="0"/>
+                <w:bCs w:val="0"/>
+                <w:i w:val="0"/>
+                <w:iCs w:val="0"/>
+                <w:caps w:val="0"/>
+                <w:smallCaps w:val="0"/>
+                <w:strike w:val="0"/>
+                <w:dstrike w:val="0"/>
+                <w:outline w:val="0"/>
+                <w:color w:val="000000"/>
+                <w:spacing w:val="0"/>
+                <w:kern w:val="0"/>
+                <w:position w:val="0"/>
                 <w:sz w:val="21"/>
                 <w:szCs w:val="21"/>
+                <w:u w:val="none" w:color="000000"/>
+                <w:vertAlign w:val="baseline"/>
                 <w:rtl w:val="0"/>
               </w:rPr>
               <w:br w:type="textWrapping"/>
@@ -210,17 +251,44 @@
             <w:r>
               <w:rPr>
                 <w:rFonts w:ascii="Times New Roman" w:hAnsi="Times New Roman"/>
+                <w:caps w:val="0"/>
+                <w:smallCaps w:val="0"/>
+                <w:strike w:val="0"/>
+                <w:dstrike w:val="0"/>
+                <w:outline w:val="0"/>
+                <w:color w:val="000000"/>
+                <w:spacing w:val="0"/>
+                <w:kern w:val="0"/>
+                <w:position w:val="0"/>
                 <w:sz w:val="21"/>
                 <w:szCs w:val="21"/>
-                <w:rtl w:val="0"/>
+                <w:u w:val="none" w:color="000000"/>
+                <w:vertAlign w:val="baseline"/>
+                <w:rtl w:val="0"/>
+                <w:lang w:val="it-IT"/>
               </w:rPr>
               <w:t>Specific:</w:t>
             </w:r>
             <w:r>
               <w:rPr>
-                <w:rFonts w:ascii="Times New Roman" w:hAnsi="Times New Roman" w:hint="default"/>
+                <w:rFonts w:ascii="Arial Unicode MS" w:cs="Arial Unicode MS" w:hAnsi="Arial Unicode MS" w:eastAsia="Arial Unicode MS"/>
+                <w:b w:val="0"/>
+                <w:bCs w:val="0"/>
+                <w:i w:val="0"/>
+                <w:iCs w:val="0"/>
+                <w:caps w:val="0"/>
+                <w:smallCaps w:val="0"/>
+                <w:strike w:val="0"/>
+                <w:dstrike w:val="0"/>
+                <w:outline w:val="0"/>
+                <w:color w:val="000000"/>
+                <w:spacing w:val="0"/>
+                <w:kern w:val="0"/>
+                <w:position w:val="0"/>
                 <w:sz w:val="21"/>
                 <w:szCs w:val="21"/>
+                <w:u w:val="none" w:color="000000"/>
+                <w:vertAlign w:val="baseline"/>
                 <w:rtl w:val="0"/>
               </w:rPr>
               <w:br w:type="textWrapping"/>
@@ -228,9 +296,21 @@
             <w:r>
               <w:rPr>
                 <w:rFonts w:ascii="Times New Roman" w:hAnsi="Times New Roman"/>
+                <w:caps w:val="0"/>
+                <w:smallCaps w:val="0"/>
+                <w:strike w:val="0"/>
+                <w:dstrike w:val="0"/>
+                <w:outline w:val="0"/>
+                <w:color w:val="000000"/>
+                <w:spacing w:val="0"/>
+                <w:kern w:val="0"/>
+                <w:position w:val="0"/>
                 <w:sz w:val="21"/>
                 <w:szCs w:val="21"/>
-                <w:rtl w:val="0"/>
+                <w:u w:val="none" w:color="000000"/>
+                <w:vertAlign w:val="baseline"/>
+                <w:rtl w:val="0"/>
+                <w:lang w:val="en-US"/>
               </w:rPr>
               <w:t>- subtracting of 1 after the inversion of the bits meant the subtraction was having the wrong effect.</w:t>
             </w:r>
@@ -247,29 +327,51 @@
             </w:tcBorders>
             <w:shd w:val="clear" w:color="auto" w:fill="eeeeee"/>
             <w:tcMar>
-              <w:top w:type="dxa" w:w="0"/>
-              <w:left w:type="dxa" w:w="100"/>
-              <w:bottom w:type="dxa" w:w="0"/>
-              <w:right w:type="dxa" w:w="100"/>
+              <w:top w:type="dxa" w:w="80"/>
+              <w:left w:type="dxa" w:w="80"/>
+              <w:bottom w:type="dxa" w:w="80"/>
+              <w:right w:type="dxa" w:w="80"/>
             </w:tcMar>
             <w:vAlign w:val="top"/>
           </w:tcPr>
           <w:p>
             <w:pPr>
               <w:pStyle w:val="Table Style 2"/>
-              <w:bidi w:val="0"/>
-              <w:ind w:left="0" w:right="0" w:firstLine="0"/>
-              <w:jc w:val="left"/>
-              <w:rPr>
+              <w:rPr>
+                <w:caps w:val="0"/>
+                <w:smallCaps w:val="0"/>
+                <w:strike w:val="0"/>
+                <w:dstrike w:val="0"/>
+                <w:outline w:val="0"/>
+                <w:color w:val="000000"/>
+                <w:spacing w:val="0"/>
+                <w:kern w:val="0"/>
+                <w:position w:val="0"/>
+                <w:sz w:val="20"/>
+                <w:szCs w:val="20"/>
+                <w:u w:val="none" w:color="000000"/>
+                <w:vertAlign w:val="baseline"/>
                 <w:rtl w:val="0"/>
               </w:rPr>
             </w:pPr>
             <w:r>
               <w:rPr>
                 <w:rFonts w:ascii="Times New Roman" w:hAnsi="Times New Roman"/>
+                <w:caps w:val="0"/>
+                <w:smallCaps w:val="0"/>
+                <w:strike w:val="0"/>
+                <w:dstrike w:val="0"/>
+                <w:outline w:val="0"/>
+                <w:color w:val="000000"/>
+                <w:spacing w:val="0"/>
+                <w:kern w:val="0"/>
+                <w:position w:val="0"/>
                 <w:sz w:val="21"/>
                 <w:szCs w:val="21"/>
-                <w:rtl w:val="0"/>
+                <w:u w:val="none" w:color="000000"/>
+                <w:vertAlign w:val="baseline"/>
+                <w:rtl w:val="0"/>
+                <w:lang w:val="en-US"/>
               </w:rPr>
               <w:t>- Lack of thought before implementation of the methods</w:t>
             </w:r>
@@ -281,14 +383,42 @@
               <w:ind w:left="0" w:right="0" w:firstLine="0"/>
               <w:jc w:val="left"/>
               <w:rPr>
+                <w:caps w:val="0"/>
+                <w:smallCaps w:val="0"/>
+                <w:strike w:val="0"/>
+                <w:dstrike w:val="0"/>
+                <w:outline w:val="0"/>
+                <w:color w:val="000000"/>
+                <w:spacing w:val="0"/>
+                <w:kern w:val="0"/>
+                <w:position w:val="0"/>
+                <w:sz w:val="20"/>
+                <w:szCs w:val="20"/>
+                <w:u w:val="none" w:color="000000"/>
+                <w:vertAlign w:val="baseline"/>
                 <w:rtl w:val="0"/>
               </w:rPr>
             </w:pPr>
             <w:r>
               <w:rPr>
-                <w:rFonts w:ascii="Times New Roman" w:hAnsi="Times New Roman" w:hint="default"/>
+                <w:rFonts w:ascii="Arial Unicode MS" w:cs="Arial Unicode MS" w:hAnsi="Arial Unicode MS" w:eastAsia="Arial Unicode MS"/>
+                <w:b w:val="0"/>
+                <w:bCs w:val="0"/>
+                <w:i w:val="0"/>
+                <w:iCs w:val="0"/>
+                <w:caps w:val="0"/>
+                <w:smallCaps w:val="0"/>
+                <w:strike w:val="0"/>
+                <w:dstrike w:val="0"/>
+                <w:outline w:val="0"/>
+                <w:color w:val="000000"/>
+                <w:spacing w:val="0"/>
+                <w:kern w:val="0"/>
+                <w:position w:val="0"/>
                 <w:sz w:val="21"/>
                 <w:szCs w:val="21"/>
+                <w:u w:val="none" w:color="000000"/>
+                <w:vertAlign w:val="baseline"/>
                 <w:rtl w:val="0"/>
               </w:rPr>
               <w:br w:type="textWrapping"/>
@@ -296,9 +426,21 @@
             <w:r>
               <w:rPr>
                 <w:rFonts w:ascii="Times New Roman" w:hAnsi="Times New Roman"/>
+                <w:caps w:val="0"/>
+                <w:smallCaps w:val="0"/>
+                <w:strike w:val="0"/>
+                <w:dstrike w:val="0"/>
+                <w:outline w:val="0"/>
+                <w:color w:val="000000"/>
+                <w:spacing w:val="0"/>
+                <w:kern w:val="0"/>
+                <w:position w:val="0"/>
                 <w:sz w:val="21"/>
                 <w:szCs w:val="21"/>
-                <w:rtl w:val="0"/>
+                <w:u w:val="none" w:color="000000"/>
+                <w:vertAlign w:val="baseline"/>
+                <w:rtl w:val="0"/>
+                <w:lang w:val="en-US"/>
               </w:rPr>
               <w:t>- Lack of rereading of the new code to understand the code and data flow.</w:t>
             </w:r>
@@ -315,9 +457,24 @@
             </w:pPr>
             <w:r>
               <w:rPr>
-                <w:rFonts w:ascii="Times New Roman" w:hAnsi="Times New Roman" w:hint="default"/>
+                <w:rFonts w:ascii="Arial Unicode MS" w:cs="Arial Unicode MS" w:hAnsi="Arial Unicode MS" w:eastAsia="Arial Unicode MS"/>
+                <w:b w:val="0"/>
+                <w:bCs w:val="0"/>
+                <w:i w:val="0"/>
+                <w:iCs w:val="0"/>
+                <w:caps w:val="0"/>
+                <w:smallCaps w:val="0"/>
+                <w:strike w:val="0"/>
+                <w:dstrike w:val="0"/>
+                <w:outline w:val="0"/>
+                <w:color w:val="000000"/>
+                <w:spacing w:val="0"/>
+                <w:kern w:val="0"/>
+                <w:position w:val="0"/>
                 <w:sz w:val="21"/>
                 <w:szCs w:val="21"/>
+                <w:u w:val="none" w:color="000000"/>
+                <w:vertAlign w:val="baseline"/>
                 <w:rtl w:val="0"/>
               </w:rPr>
               <w:br w:type="textWrapping"/>
@@ -325,9 +482,21 @@
             <w:r>
               <w:rPr>
                 <w:rFonts w:ascii="Times New Roman" w:hAnsi="Times New Roman"/>
+                <w:caps w:val="0"/>
+                <w:smallCaps w:val="0"/>
+                <w:strike w:val="0"/>
+                <w:dstrike w:val="0"/>
+                <w:outline w:val="0"/>
+                <w:color w:val="000000"/>
+                <w:spacing w:val="0"/>
+                <w:kern w:val="0"/>
+                <w:position w:val="0"/>
                 <w:sz w:val="21"/>
                 <w:szCs w:val="21"/>
-                <w:rtl w:val="0"/>
+                <w:u w:val="none" w:color="000000"/>
+                <w:vertAlign w:val="baseline"/>
+                <w:rtl w:val="0"/>
+                <w:lang w:val="en-US"/>
               </w:rPr>
               <w:t>- Lack of thinking about ways that the code could break.</w:t>
             </w:r>
@@ -344,29 +513,51 @@
             </w:tcBorders>
             <w:shd w:val="clear" w:color="auto" w:fill="eeeeee"/>
             <w:tcMar>
-              <w:top w:type="dxa" w:w="0"/>
-              <w:left w:type="dxa" w:w="100"/>
-              <w:bottom w:type="dxa" w:w="0"/>
-              <w:right w:type="dxa" w:w="100"/>
+              <w:top w:type="dxa" w:w="80"/>
+              <w:left w:type="dxa" w:w="80"/>
+              <w:bottom w:type="dxa" w:w="80"/>
+              <w:right w:type="dxa" w:w="80"/>
             </w:tcMar>
             <w:vAlign w:val="top"/>
           </w:tcPr>
           <w:p>
             <w:pPr>
               <w:pStyle w:val="Table Style 2"/>
-              <w:bidi w:val="0"/>
-              <w:ind w:left="0" w:right="0" w:firstLine="0"/>
-              <w:jc w:val="left"/>
-              <w:rPr>
+              <w:rPr>
+                <w:caps w:val="0"/>
+                <w:smallCaps w:val="0"/>
+                <w:strike w:val="0"/>
+                <w:dstrike w:val="0"/>
+                <w:outline w:val="0"/>
+                <w:color w:val="000000"/>
+                <w:spacing w:val="0"/>
+                <w:kern w:val="0"/>
+                <w:position w:val="0"/>
+                <w:sz w:val="20"/>
+                <w:szCs w:val="20"/>
+                <w:u w:val="none" w:color="000000"/>
+                <w:vertAlign w:val="baseline"/>
                 <w:rtl w:val="0"/>
               </w:rPr>
             </w:pPr>
             <w:r>
               <w:rPr>
                 <w:rFonts w:ascii="Times New Roman" w:hAnsi="Times New Roman"/>
+                <w:caps w:val="0"/>
+                <w:smallCaps w:val="0"/>
+                <w:strike w:val="0"/>
+                <w:dstrike w:val="0"/>
+                <w:outline w:val="0"/>
+                <w:color w:val="000000"/>
+                <w:spacing w:val="0"/>
+                <w:kern w:val="0"/>
+                <w:position w:val="0"/>
                 <w:sz w:val="21"/>
                 <w:szCs w:val="21"/>
-                <w:rtl w:val="0"/>
+                <w:u w:val="none" w:color="000000"/>
+                <w:vertAlign w:val="baseline"/>
+                <w:rtl w:val="0"/>
+                <w:lang w:val="en-US"/>
               </w:rPr>
               <w:t>- Spend more time thinking before implementing any code. No matter how simple.</w:t>
             </w:r>
@@ -378,14 +569,42 @@
               <w:ind w:left="0" w:right="0" w:firstLine="0"/>
               <w:jc w:val="left"/>
               <w:rPr>
+                <w:caps w:val="0"/>
+                <w:smallCaps w:val="0"/>
+                <w:strike w:val="0"/>
+                <w:dstrike w:val="0"/>
+                <w:outline w:val="0"/>
+                <w:color w:val="000000"/>
+                <w:spacing w:val="0"/>
+                <w:kern w:val="0"/>
+                <w:position w:val="0"/>
+                <w:sz w:val="20"/>
+                <w:szCs w:val="20"/>
+                <w:u w:val="none" w:color="000000"/>
+                <w:vertAlign w:val="baseline"/>
                 <w:rtl w:val="0"/>
               </w:rPr>
             </w:pPr>
             <w:r>
               <w:rPr>
-                <w:rFonts w:ascii="Times New Roman" w:hAnsi="Times New Roman" w:hint="default"/>
+                <w:rFonts w:ascii="Arial Unicode MS" w:cs="Arial Unicode MS" w:hAnsi="Arial Unicode MS" w:eastAsia="Arial Unicode MS"/>
+                <w:b w:val="0"/>
+                <w:bCs w:val="0"/>
+                <w:i w:val="0"/>
+                <w:iCs w:val="0"/>
+                <w:caps w:val="0"/>
+                <w:smallCaps w:val="0"/>
+                <w:strike w:val="0"/>
+                <w:dstrike w:val="0"/>
+                <w:outline w:val="0"/>
+                <w:color w:val="000000"/>
+                <w:spacing w:val="0"/>
+                <w:kern w:val="0"/>
+                <w:position w:val="0"/>
                 <w:sz w:val="21"/>
                 <w:szCs w:val="21"/>
+                <w:u w:val="none" w:color="000000"/>
+                <w:vertAlign w:val="baseline"/>
                 <w:rtl w:val="0"/>
               </w:rPr>
               <w:br w:type="textWrapping"/>
@@ -393,9 +612,21 @@
             <w:r>
               <w:rPr>
                 <w:rFonts w:ascii="Times New Roman" w:hAnsi="Times New Roman"/>
+                <w:caps w:val="0"/>
+                <w:smallCaps w:val="0"/>
+                <w:strike w:val="0"/>
+                <w:dstrike w:val="0"/>
+                <w:outline w:val="0"/>
+                <w:color w:val="000000"/>
+                <w:spacing w:val="0"/>
+                <w:kern w:val="0"/>
+                <w:position w:val="0"/>
                 <w:sz w:val="21"/>
                 <w:szCs w:val="21"/>
-                <w:rtl w:val="0"/>
+                <w:u w:val="none" w:color="000000"/>
+                <w:vertAlign w:val="baseline"/>
+                <w:rtl w:val="0"/>
+                <w:lang w:val="en-US"/>
               </w:rPr>
               <w:t>- Make it a note to reread every line of code before moving on to the next task at hand.</w:t>
             </w:r>
@@ -407,14 +638,42 @@
               <w:ind w:left="0" w:right="0" w:firstLine="0"/>
               <w:jc w:val="left"/>
               <w:rPr>
+                <w:caps w:val="0"/>
+                <w:smallCaps w:val="0"/>
+                <w:strike w:val="0"/>
+                <w:dstrike w:val="0"/>
+                <w:outline w:val="0"/>
+                <w:color w:val="000000"/>
+                <w:spacing w:val="0"/>
+                <w:kern w:val="0"/>
+                <w:position w:val="0"/>
+                <w:sz w:val="20"/>
+                <w:szCs w:val="20"/>
+                <w:u w:val="none" w:color="000000"/>
+                <w:vertAlign w:val="baseline"/>
                 <w:rtl w:val="0"/>
               </w:rPr>
             </w:pPr>
             <w:r>
               <w:rPr>
-                <w:rFonts w:ascii="Times New Roman" w:hAnsi="Times New Roman" w:hint="default"/>
+                <w:rFonts w:ascii="Arial Unicode MS" w:cs="Arial Unicode MS" w:hAnsi="Arial Unicode MS" w:eastAsia="Arial Unicode MS"/>
+                <w:b w:val="0"/>
+                <w:bCs w:val="0"/>
+                <w:i w:val="0"/>
+                <w:iCs w:val="0"/>
+                <w:caps w:val="0"/>
+                <w:smallCaps w:val="0"/>
+                <w:strike w:val="0"/>
+                <w:dstrike w:val="0"/>
+                <w:outline w:val="0"/>
+                <w:color w:val="000000"/>
+                <w:spacing w:val="0"/>
+                <w:kern w:val="0"/>
+                <w:position w:val="0"/>
                 <w:sz w:val="21"/>
                 <w:szCs w:val="21"/>
+                <w:u w:val="none" w:color="000000"/>
+                <w:vertAlign w:val="baseline"/>
                 <w:rtl w:val="0"/>
               </w:rPr>
               <w:br w:type="textWrapping"/>
@@ -422,9 +681,21 @@
             <w:r>
               <w:rPr>
                 <w:rFonts w:ascii="Times New Roman" w:hAnsi="Times New Roman"/>
+                <w:caps w:val="0"/>
+                <w:smallCaps w:val="0"/>
+                <w:strike w:val="0"/>
+                <w:dstrike w:val="0"/>
+                <w:outline w:val="0"/>
+                <w:color w:val="000000"/>
+                <w:spacing w:val="0"/>
+                <w:kern w:val="0"/>
+                <w:position w:val="0"/>
                 <w:sz w:val="21"/>
                 <w:szCs w:val="21"/>
-                <w:rtl w:val="0"/>
+                <w:u w:val="none" w:color="000000"/>
+                <w:vertAlign w:val="baseline"/>
+                <w:rtl w:val="0"/>
+                <w:lang w:val="en-US"/>
               </w:rPr>
               <w:t>- Write test cases first will aid in defining a clear interface and thinking about the potential inputs that will break the code.</w:t>
             </w:r>
@@ -441,9 +712,24 @@
             </w:pPr>
             <w:r>
               <w:rPr>
-                <w:rFonts w:ascii="Times New Roman" w:hAnsi="Times New Roman" w:hint="default"/>
+                <w:rFonts w:ascii="Arial Unicode MS" w:cs="Arial Unicode MS" w:hAnsi="Arial Unicode MS" w:eastAsia="Arial Unicode MS"/>
+                <w:b w:val="0"/>
+                <w:bCs w:val="0"/>
+                <w:i w:val="0"/>
+                <w:iCs w:val="0"/>
+                <w:caps w:val="0"/>
+                <w:smallCaps w:val="0"/>
+                <w:strike w:val="0"/>
+                <w:dstrike w:val="0"/>
+                <w:outline w:val="0"/>
+                <w:color w:val="000000"/>
+                <w:spacing w:val="0"/>
+                <w:kern w:val="0"/>
+                <w:position w:val="0"/>
                 <w:sz w:val="21"/>
                 <w:szCs w:val="21"/>
+                <w:u w:val="none" w:color="000000"/>
+                <w:vertAlign w:val="baseline"/>
                 <w:rtl w:val="0"/>
               </w:rPr>
               <w:br w:type="textWrapping"/>
@@ -451,11 +737,262 @@
             <w:r>
               <w:rPr>
                 <w:rFonts w:ascii="Times New Roman" w:hAnsi="Times New Roman"/>
+                <w:caps w:val="0"/>
+                <w:smallCaps w:val="0"/>
+                <w:strike w:val="0"/>
+                <w:dstrike w:val="0"/>
+                <w:outline w:val="0"/>
+                <w:color w:val="000000"/>
+                <w:spacing w:val="0"/>
+                <w:kern w:val="0"/>
+                <w:position w:val="0"/>
                 <w:sz w:val="21"/>
                 <w:szCs w:val="21"/>
-                <w:rtl w:val="0"/>
+                <w:u w:val="none" w:color="000000"/>
+                <w:vertAlign w:val="baseline"/>
+                <w:rtl w:val="0"/>
+                <w:lang w:val="en-US"/>
               </w:rPr>
               <w:t>- Step through all of the code at least once in order to understand all of the data flow and what is happening in the code.</w:t>
+            </w:r>
+          </w:p>
+        </w:tc>
+      </w:tr>
+      <w:tr>
+        <w:tblPrEx>
+          <w:shd w:val="clear" w:color="auto" w:fill="cadfff"/>
+        </w:tblPrEx>
+        <w:trPr>
+          <w:trHeight w:val="3124" w:hRule="atLeast"/>
+        </w:trPr>
+        <w:tc>
+          <w:tcPr>
+            <w:tcW w:type="dxa" w:w="2000"/>
+            <w:tcBorders>
+              <w:top w:val="single" w:color="cacaca" w:sz="4" w:space="0" w:shadow="0" w:frame="0"/>
+              <w:left w:val="single" w:color="cacaca" w:sz="4" w:space="0" w:shadow="0" w:frame="0"/>
+              <w:bottom w:val="single" w:color="cacaca" w:sz="4" w:space="0" w:shadow="0" w:frame="0"/>
+              <w:right w:val="single" w:color="cacaca" w:sz="4" w:space="0" w:shadow="0" w:frame="0"/>
+            </w:tcBorders>
+            <w:shd w:val="clear" w:color="auto" w:fill="eeeeee"/>
+            <w:tcMar>
+              <w:top w:type="dxa" w:w="80"/>
+              <w:left w:type="dxa" w:w="80"/>
+              <w:bottom w:type="dxa" w:w="80"/>
+              <w:right w:type="dxa" w:w="80"/>
+            </w:tcMar>
+            <w:vAlign w:val="top"/>
+          </w:tcPr>
+          <w:p>
+            <w:pPr>
+              <w:keepNext w:val="0"/>
+              <w:keepLines w:val="0"/>
+              <w:pageBreakBefore w:val="0"/>
+              <w:widowControl w:val="1"/>
+              <w:shd w:val="clear" w:color="auto" w:fill="auto"/>
+              <w:suppressAutoHyphens w:val="0"/>
+              <w:bidi w:val="0"/>
+              <w:spacing w:before="0" w:after="0" w:line="240" w:lineRule="auto"/>
+              <w:ind w:left="0" w:right="0" w:firstLine="0"/>
+              <w:jc w:val="left"/>
+              <w:outlineLvl w:val="9"/>
+              <w:rPr>
+                <w:rtl w:val="0"/>
+              </w:rPr>
+            </w:pPr>
+            <w:r>
+              <w:rPr>
+                <w:rFonts w:ascii="Helvetica Neue" w:cs="Arial Unicode MS" w:hAnsi="Helvetica Neue" w:eastAsia="Arial Unicode MS"/>
+                <w:b w:val="0"/>
+                <w:bCs w:val="0"/>
+                <w:i w:val="0"/>
+                <w:iCs w:val="0"/>
+                <w:caps w:val="0"/>
+                <w:smallCaps w:val="0"/>
+                <w:strike w:val="0"/>
+                <w:dstrike w:val="0"/>
+                <w:outline w:val="0"/>
+                <w:color w:val="000000"/>
+                <w:spacing w:val="0"/>
+                <w:kern w:val="0"/>
+                <w:position w:val="0"/>
+                <w:sz w:val="20"/>
+                <w:szCs w:val="20"/>
+                <w:u w:val="none" w:color="000000"/>
+                <w:vertAlign w:val="baseline"/>
+                <w:rtl w:val="0"/>
+              </w:rPr>
+              <w:t>A hard coded value remained inside of the code causing unexpected behaviour.</w:t>
+            </w:r>
+          </w:p>
+        </w:tc>
+        <w:tc>
+          <w:tcPr>
+            <w:tcW w:type="dxa" w:w="2000"/>
+            <w:tcBorders>
+              <w:top w:val="single" w:color="cacaca" w:sz="4" w:space="0" w:shadow="0" w:frame="0"/>
+              <w:left w:val="single" w:color="cacaca" w:sz="4" w:space="0" w:shadow="0" w:frame="0"/>
+              <w:bottom w:val="single" w:color="cacaca" w:sz="4" w:space="0" w:shadow="0" w:frame="0"/>
+              <w:right w:val="single" w:color="cacaca" w:sz="4" w:space="0" w:shadow="0" w:frame="0"/>
+            </w:tcBorders>
+            <w:shd w:val="clear" w:color="auto" w:fill="eeeeee"/>
+            <w:tcMar>
+              <w:top w:type="dxa" w:w="80"/>
+              <w:left w:type="dxa" w:w="80"/>
+              <w:bottom w:type="dxa" w:w="80"/>
+              <w:right w:type="dxa" w:w="80"/>
+            </w:tcMar>
+            <w:vAlign w:val="top"/>
+          </w:tcPr>
+          <w:p>
+            <w:pPr>
+              <w:keepNext w:val="0"/>
+              <w:keepLines w:val="0"/>
+              <w:pageBreakBefore w:val="0"/>
+              <w:widowControl w:val="1"/>
+              <w:shd w:val="clear" w:color="auto" w:fill="auto"/>
+              <w:suppressAutoHyphens w:val="0"/>
+              <w:bidi w:val="0"/>
+              <w:spacing w:before="0" w:after="0" w:line="240" w:lineRule="auto"/>
+              <w:ind w:left="0" w:right="0" w:firstLine="0"/>
+              <w:jc w:val="left"/>
+              <w:outlineLvl w:val="9"/>
+              <w:rPr>
+                <w:rtl w:val="0"/>
+              </w:rPr>
+            </w:pPr>
+            <w:r>
+              <w:rPr>
+                <w:rFonts w:ascii="Helvetica Neue" w:cs="Arial Unicode MS" w:hAnsi="Helvetica Neue" w:eastAsia="Arial Unicode MS"/>
+                <w:b w:val="0"/>
+                <w:bCs w:val="0"/>
+                <w:i w:val="0"/>
+                <w:iCs w:val="0"/>
+                <w:caps w:val="0"/>
+                <w:smallCaps w:val="0"/>
+                <w:strike w:val="0"/>
+                <w:dstrike w:val="0"/>
+                <w:outline w:val="0"/>
+                <w:color w:val="000000"/>
+                <w:spacing w:val="0"/>
+                <w:kern w:val="0"/>
+                <w:position w:val="0"/>
+                <w:sz w:val="20"/>
+                <w:szCs w:val="20"/>
+                <w:u w:val="none" w:color="000000"/>
+                <w:vertAlign w:val="baseline"/>
+                <w:rtl w:val="0"/>
+              </w:rPr>
+              <w:t>- Placing a hard coded value inside of a script and not going back to it on the same day.</w:t>
+            </w:r>
+          </w:p>
+        </w:tc>
+        <w:tc>
+          <w:tcPr>
+            <w:tcW w:type="dxa" w:w="2000"/>
+            <w:tcBorders>
+              <w:top w:val="single" w:color="cacaca" w:sz="4" w:space="0" w:shadow="0" w:frame="0"/>
+              <w:left w:val="single" w:color="cacaca" w:sz="4" w:space="0" w:shadow="0" w:frame="0"/>
+              <w:bottom w:val="single" w:color="cacaca" w:sz="4" w:space="0" w:shadow="0" w:frame="0"/>
+              <w:right w:val="single" w:color="cacaca" w:sz="4" w:space="0" w:shadow="0" w:frame="0"/>
+            </w:tcBorders>
+            <w:shd w:val="clear" w:color="auto" w:fill="eeeeee"/>
+            <w:tcMar>
+              <w:top w:type="dxa" w:w="80"/>
+              <w:left w:type="dxa" w:w="80"/>
+              <w:bottom w:type="dxa" w:w="80"/>
+              <w:right w:type="dxa" w:w="80"/>
+            </w:tcMar>
+            <w:vAlign w:val="top"/>
+          </w:tcPr>
+          <w:p>
+            <w:pPr>
+              <w:keepNext w:val="0"/>
+              <w:keepLines w:val="0"/>
+              <w:pageBreakBefore w:val="0"/>
+              <w:widowControl w:val="1"/>
+              <w:shd w:val="clear" w:color="auto" w:fill="auto"/>
+              <w:suppressAutoHyphens w:val="0"/>
+              <w:bidi w:val="0"/>
+              <w:spacing w:before="0" w:after="0" w:line="240" w:lineRule="auto"/>
+              <w:ind w:left="0" w:right="0" w:firstLine="0"/>
+              <w:jc w:val="left"/>
+              <w:outlineLvl w:val="9"/>
+              <w:rPr>
+                <w:rtl w:val="0"/>
+              </w:rPr>
+            </w:pPr>
+            <w:r>
+              <w:rPr>
+                <w:rFonts w:ascii="Helvetica Neue" w:cs="Arial Unicode MS" w:hAnsi="Helvetica Neue" w:eastAsia="Arial Unicode MS"/>
+                <w:b w:val="0"/>
+                <w:bCs w:val="0"/>
+                <w:i w:val="0"/>
+                <w:iCs w:val="0"/>
+                <w:caps w:val="0"/>
+                <w:smallCaps w:val="0"/>
+                <w:strike w:val="0"/>
+                <w:dstrike w:val="0"/>
+                <w:outline w:val="0"/>
+                <w:color w:val="000000"/>
+                <w:spacing w:val="0"/>
+                <w:kern w:val="0"/>
+                <w:position w:val="0"/>
+                <w:sz w:val="20"/>
+                <w:szCs w:val="20"/>
+                <w:u w:val="none" w:color="000000"/>
+                <w:vertAlign w:val="baseline"/>
+                <w:rtl w:val="0"/>
+              </w:rPr>
+              <w:t>- Avoid placing hard coded values in code.</w:t>
+            </w:r>
+            <w:r>
+              <w:rPr>
+                <w:rFonts w:ascii="Helvetica Neue" w:cs="Arial Unicode MS" w:hAnsi="Helvetica Neue" w:eastAsia="Arial Unicode MS" w:hint="default"/>
+                <w:b w:val="0"/>
+                <w:bCs w:val="0"/>
+                <w:i w:val="0"/>
+                <w:iCs w:val="0"/>
+                <w:caps w:val="0"/>
+                <w:smallCaps w:val="0"/>
+                <w:strike w:val="0"/>
+                <w:dstrike w:val="0"/>
+                <w:outline w:val="0"/>
+                <w:color w:val="000000"/>
+                <w:spacing w:val="0"/>
+                <w:kern w:val="0"/>
+                <w:position w:val="0"/>
+                <w:sz w:val="20"/>
+                <w:szCs w:val="20"/>
+                <w:u w:val="none" w:color="000000"/>
+                <w:vertAlign w:val="baseline"/>
+                <w:rtl w:val="0"/>
+              </w:rPr>
+              <w:br w:type="textWrapping"/>
+            </w:r>
+            <w:r>
+              <w:rPr>
+                <w:rFonts w:ascii="Helvetica Neue" w:cs="Arial Unicode MS" w:hAnsi="Helvetica Neue" w:eastAsia="Arial Unicode MS"/>
+                <w:b w:val="0"/>
+                <w:bCs w:val="0"/>
+                <w:i w:val="0"/>
+                <w:iCs w:val="0"/>
+                <w:caps w:val="0"/>
+                <w:smallCaps w:val="0"/>
+                <w:strike w:val="0"/>
+                <w:dstrike w:val="0"/>
+                <w:outline w:val="0"/>
+                <w:color w:val="000000"/>
+                <w:spacing w:val="0"/>
+                <w:kern w:val="0"/>
+                <w:position w:val="0"/>
+                <w:sz w:val="20"/>
+                <w:szCs w:val="20"/>
+                <w:u w:val="none" w:color="000000"/>
+                <w:vertAlign w:val="baseline"/>
+                <w:rtl w:val="0"/>
+              </w:rPr>
+              <w:t>- If it must be done, write it down somewhere in order to not forget. Also, attempt to return  to it by the end of the day as the more time passes, the less likely you are to remember it.</w:t>
             </w:r>
           </w:p>
         </w:tc>
@@ -464,33 +1001,19 @@
     <w:p>
       <w:pPr>
         <w:pStyle w:val="Body"/>
-        <w:bidi w:val="0"/>
-        <w:ind w:left="0" w:right="0" w:firstLine="0"/>
-        <w:jc w:val="left"/>
-        <w:rPr>
-          <w:rFonts w:ascii="Times New Roman" w:hAnsi="Times New Roman"/>
-          <w:sz w:val="21"/>
-          <w:szCs w:val="21"/>
-          <w:rtl w:val="0"/>
-        </w:rPr>
+        <w:widowControl w:val="0"/>
+        <w:ind w:left="108" w:hanging="108"/>
       </w:pPr>
     </w:p>
     <w:p>
       <w:pPr>
-        <w:pStyle w:val="Body"/>
-        <w:bidi w:val="0"/>
-        <w:ind w:left="0" w:right="0" w:firstLine="0"/>
-        <w:jc w:val="left"/>
-        <w:rPr>
-          <w:rtl w:val="0"/>
-        </w:rPr>
+        <w:pStyle w:val="Body A"/>
       </w:pPr>
       <w:r>
         <w:rPr>
-          <w:rFonts w:ascii="Times New Roman" w:hAnsi="Times New Roman"/>
+          <w:rFonts w:ascii="Times New Roman" w:cs="Times New Roman" w:hAnsi="Times New Roman" w:eastAsia="Times New Roman"/>
           <w:sz w:val="21"/>
           <w:szCs w:val="21"/>
-          <w:rtl w:val="0"/>
         </w:rPr>
       </w:r>
     </w:p>
@@ -508,6 +1031,10 @@
 <file path=word/footer1.xml><?xml version="1.0" encoding="utf-8"?>
 <w:ftr xmlns:r="http://schemas.openxmlformats.org/officeDocument/2006/relationships" xmlns:wp="http://schemas.openxmlformats.org/drawingml/2006/wordprocessingDrawing" xmlns:w="http://schemas.openxmlformats.org/wordprocessingml/2006/main" xmlns:w10="urn:schemas-microsoft-com:office:word" xmlns:w14="http://schemas.microsoft.com/office/word/2010/wordml" xmlns:wps="http://schemas.microsoft.com/office/word/2010/wordprocessingShape" xmlns:wpg="http://schemas.microsoft.com/office/word/2010/wordprocessingGroup" xmlns:mc="http://schemas.openxmlformats.org/markup-compatibility/2006" xmlns:v="urn:schemas-microsoft-com:vml" xmlns:o="urn:schemas-microsoft-com:office:office" xmlns:m="http://schemas.openxmlformats.org/officeDocument/2006/math" mc:Ignorable="w14">
   <w:p>
+    <w:pPr>
+      <w:pStyle w:val="Header &amp; Footer"/>
+      <w:bidi w:val="0"/>
+    </w:pPr>
     <w:r/>
   </w:p>
 </w:ftr>
@@ -516,6 +1043,10 @@
 <file path=word/header1.xml><?xml version="1.0" encoding="utf-8"?>
 <w:hdr xmlns:r="http://schemas.openxmlformats.org/officeDocument/2006/relationships" xmlns:wp="http://schemas.openxmlformats.org/drawingml/2006/wordprocessingDrawing" xmlns:w="http://schemas.openxmlformats.org/wordprocessingml/2006/main" xmlns:w10="urn:schemas-microsoft-com:office:word" xmlns:w14="http://schemas.microsoft.com/office/word/2010/wordml" xmlns:wps="http://schemas.microsoft.com/office/word/2010/wordprocessingShape" xmlns:wpg="http://schemas.microsoft.com/office/word/2010/wordprocessingGroup" xmlns:mc="http://schemas.openxmlformats.org/markup-compatibility/2006" xmlns:v="urn:schemas-microsoft-com:vml" xmlns:o="urn:schemas-microsoft-com:office:office" xmlns:m="http://schemas.openxmlformats.org/officeDocument/2006/math" mc:Ignorable="w14">
   <w:p>
+    <w:pPr>
+      <w:pStyle w:val="Header &amp; Footer"/>
+      <w:bidi w:val="0"/>
+    </w:pPr>
     <w:r/>
   </w:p>
 </w:hdr>
@@ -628,15 +1159,18 @@
     <w:next w:val="No List"/>
     <w:pPr/>
   </w:style>
-  <w:style w:type="paragraph" w:styleId="Body">
-    <w:name w:val="Body"/>
-    <w:next w:val="Body"/>
+  <w:style w:type="paragraph" w:styleId="Header &amp; Footer">
+    <w:name w:val="Header &amp; Footer"/>
+    <w:next w:val="Header &amp; Footer"/>
     <w:pPr>
       <w:keepNext w:val="0"/>
       <w:keepLines w:val="0"/>
       <w:pageBreakBefore w:val="0"/>
       <w:widowControl w:val="1"/>
       <w:shd w:val="clear" w:color="auto" w:fill="auto"/>
+      <w:tabs>
+        <w:tab w:val="right" w:pos="9020"/>
+      </w:tabs>
       <w:suppressAutoHyphens w:val="0"/>
       <w:bidi w:val="0"/>
       <w:spacing w:before="0" w:after="0" w:line="240" w:lineRule="auto"/>
@@ -659,9 +1193,46 @@
       <w:spacing w:val="0"/>
       <w:kern w:val="0"/>
       <w:position w:val="0"/>
-      <w:sz w:val="22"/>
-      <w:szCs w:val="22"/>
+      <w:sz w:val="24"/>
+      <w:szCs w:val="24"/>
       <w:u w:val="none"/>
+      <w:vertAlign w:val="baseline"/>
+    </w:rPr>
+  </w:style>
+  <w:style w:type="paragraph" w:styleId="Body">
+    <w:name w:val="Body"/>
+    <w:next w:val="Body"/>
+    <w:pPr>
+      <w:keepNext w:val="0"/>
+      <w:keepLines w:val="0"/>
+      <w:pageBreakBefore w:val="0"/>
+      <w:widowControl w:val="1"/>
+      <w:shd w:val="clear" w:color="auto" w:fill="auto"/>
+      <w:suppressAutoHyphens w:val="0"/>
+      <w:bidi w:val="0"/>
+      <w:spacing w:before="0" w:after="0" w:line="240" w:lineRule="auto"/>
+      <w:ind w:left="0" w:right="0" w:firstLine="0"/>
+      <w:jc w:val="left"/>
+      <w:outlineLvl w:val="9"/>
+    </w:pPr>
+    <w:rPr>
+      <w:rFonts w:ascii="Times New Roman" w:cs="Arial Unicode MS" w:hAnsi="Times New Roman" w:eastAsia="Arial Unicode MS"/>
+      <w:b w:val="0"/>
+      <w:bCs w:val="0"/>
+      <w:i w:val="0"/>
+      <w:iCs w:val="0"/>
+      <w:caps w:val="0"/>
+      <w:smallCaps w:val="0"/>
+      <w:strike w:val="0"/>
+      <w:dstrike w:val="0"/>
+      <w:outline w:val="0"/>
+      <w:color w:val="000000"/>
+      <w:spacing w:val="0"/>
+      <w:kern w:val="0"/>
+      <w:position w:val="0"/>
+      <w:sz w:val="24"/>
+      <w:szCs w:val="24"/>
+      <w:u w:val="none" w:color="000000"/>
       <w:vertAlign w:val="baseline"/>
     </w:rPr>
   </w:style>
@@ -698,7 +1269,44 @@
       <w:position w:val="0"/>
       <w:sz w:val="20"/>
       <w:szCs w:val="20"/>
-      <w:u w:val="none"/>
+      <w:u w:val="none" w:color="000000"/>
+      <w:vertAlign w:val="baseline"/>
+    </w:rPr>
+  </w:style>
+  <w:style w:type="paragraph" w:styleId="Body A">
+    <w:name w:val="Body A"/>
+    <w:next w:val="Body A"/>
+    <w:pPr>
+      <w:keepNext w:val="0"/>
+      <w:keepLines w:val="0"/>
+      <w:pageBreakBefore w:val="0"/>
+      <w:widowControl w:val="1"/>
+      <w:shd w:val="clear" w:color="auto" w:fill="auto"/>
+      <w:suppressAutoHyphens w:val="0"/>
+      <w:bidi w:val="0"/>
+      <w:spacing w:before="0" w:after="0" w:line="240" w:lineRule="auto"/>
+      <w:ind w:left="0" w:right="0" w:firstLine="0"/>
+      <w:jc w:val="left"/>
+      <w:outlineLvl w:val="9"/>
+    </w:pPr>
+    <w:rPr>
+      <w:rFonts w:ascii="Helvetica Neue" w:cs="Helvetica Neue" w:hAnsi="Helvetica Neue" w:eastAsia="Helvetica Neue"/>
+      <w:b w:val="0"/>
+      <w:bCs w:val="0"/>
+      <w:i w:val="0"/>
+      <w:iCs w:val="0"/>
+      <w:caps w:val="0"/>
+      <w:smallCaps w:val="0"/>
+      <w:strike w:val="0"/>
+      <w:dstrike w:val="0"/>
+      <w:outline w:val="0"/>
+      <w:color w:val="000000"/>
+      <w:spacing w:val="0"/>
+      <w:kern w:val="0"/>
+      <w:position w:val="0"/>
+      <w:sz w:val="22"/>
+      <w:szCs w:val="22"/>
+      <w:u w:val="none" w:color="000000"/>
       <w:vertAlign w:val="baseline"/>
     </w:rPr>
   </w:style>
@@ -716,10 +1324,10 @@
         <a:srgbClr val="FFFFFF"/>
       </a:lt1>
       <a:dk2>
-        <a:srgbClr val="5E5E5E"/>
+        <a:srgbClr val="A7A7A7"/>
       </a:dk2>
       <a:lt2>
-        <a:srgbClr val="D6D5D5"/>
+        <a:srgbClr val="535353"/>
       </a:lt2>
       <a:accent1>
         <a:srgbClr val="00A2FF"/>
@@ -896,11 +1504,14 @@
     <a:spDef>
       <a:spPr>
         <a:solidFill>
-          <a:schemeClr val="accent1"/>
+          <a:srgbClr val="FFFFFF"/>
         </a:solidFill>
-        <a:ln w="12700" cap="flat">
-          <a:noFill/>
-          <a:miter lim="400000"/>
+        <a:ln w="25400" cap="flat">
+          <a:solidFill>
+            <a:schemeClr val="accent1"/>
+          </a:solidFill>
+          <a:prstDash val="solid"/>
+          <a:round/>
         </a:ln>
         <a:effectLst/>
         <a:sp3d/>
@@ -909,27 +1520,27 @@
         <a:spAutoFit/>
       </a:bodyPr>
       <a:lstStyle>
-        <a:defPPr marL="0" marR="0" indent="0" algn="ctr" defTabSz="457200" rtl="0" fontAlgn="auto" latinLnBrk="0" hangingPunct="0">
-          <a:lnSpc>
-            <a:spcPct val="100000"/>
-          </a:lnSpc>
-          <a:spcBef>
-            <a:spcPts val="0"/>
-          </a:spcBef>
-          <a:spcAft>
-            <a:spcPts val="0"/>
-          </a:spcAft>
-          <a:buClrTx/>
-          <a:buSzTx/>
-          <a:buFontTx/>
-          <a:buNone/>
-          <a:tabLst/>
-          <a:defRPr b="0" baseline="0" cap="none" i="0" spc="0" strike="noStrike" sz="1200" u="none" kumimoji="0" normalizeH="0">
-            <a:ln>
-              <a:noFill/>
-            </a:ln>
-            <a:solidFill>
-              <a:srgbClr val="FFFFFF"/>
+        <a:defPPr marL="0" marR="0" indent="0" algn="l" defTabSz="914400" rtl="0" fontAlgn="auto" latinLnBrk="0" hangingPunct="0">
+          <a:lnSpc>
+            <a:spcPct val="100000"/>
+          </a:lnSpc>
+          <a:spcBef>
+            <a:spcPts val="0"/>
+          </a:spcBef>
+          <a:spcAft>
+            <a:spcPts val="0"/>
+          </a:spcAft>
+          <a:buClrTx/>
+          <a:buSzTx/>
+          <a:buFontTx/>
+          <a:buNone/>
+          <a:tabLst/>
+          <a:defRPr b="0" baseline="0" cap="none" i="0" spc="0" strike="noStrike" sz="1800" u="none" kumimoji="0" normalizeH="0">
+            <a:ln>
+              <a:noFill/>
+            </a:ln>
+            <a:solidFill>
+              <a:srgbClr val="000000"/>
             </a:solidFill>
             <a:effectLst/>
             <a:uFillTx/>
@@ -1186,10 +1797,10 @@
         <a:noFill/>
         <a:ln w="25400" cap="flat">
           <a:solidFill>
-            <a:srgbClr val="000000"/>
+            <a:schemeClr val="accent1"/>
           </a:solidFill>
           <a:prstDash val="solid"/>
-          <a:miter lim="400000"/>
+          <a:round/>
         </a:ln>
         <a:effectLst/>
         <a:sp3d/>
@@ -1480,22 +2091,22 @@
         <a:spAutoFit/>
       </a:bodyPr>
       <a:lstStyle>
-        <a:defPPr marL="0" marR="0" indent="0" algn="l" defTabSz="457200" rtl="0" fontAlgn="auto" latinLnBrk="0" hangingPunct="0">
-          <a:lnSpc>
-            <a:spcPct val="100000"/>
-          </a:lnSpc>
-          <a:spcBef>
-            <a:spcPts val="0"/>
-          </a:spcBef>
-          <a:spcAft>
-            <a:spcPts val="0"/>
-          </a:spcAft>
-          <a:buClrTx/>
-          <a:buSzTx/>
-          <a:buFontTx/>
-          <a:buNone/>
-          <a:tabLst/>
-          <a:defRPr b="0" baseline="0" cap="none" i="0" spc="0" strike="noStrike" sz="1100" u="none" kumimoji="0" normalizeH="0">
+        <a:defPPr marL="0" marR="0" indent="0" algn="l" defTabSz="914400" rtl="0" fontAlgn="auto" latinLnBrk="0" hangingPunct="0">
+          <a:lnSpc>
+            <a:spcPct val="100000"/>
+          </a:lnSpc>
+          <a:spcBef>
+            <a:spcPts val="0"/>
+          </a:spcBef>
+          <a:spcAft>
+            <a:spcPts val="0"/>
+          </a:spcAft>
+          <a:buClrTx/>
+          <a:buSzTx/>
+          <a:buFontTx/>
+          <a:buNone/>
+          <a:tabLst/>
+          <a:defRPr b="0" baseline="0" cap="none" i="0" spc="0" strike="noStrike" sz="1800" u="none" kumimoji="0" normalizeH="0">
             <a:ln>
               <a:noFill/>
             </a:ln>

</xml_diff>

<commit_message>
Alex: Added journal entries about Unity and C# and corner cases.
</commit_message>
<xml_diff>
--- a/Journal-2017.docx
+++ b/Journal-2017.docx
@@ -6,7 +6,7 @@
       <w:tblPr>
         <w:tblW w:w="6000" w:type="dxa"/>
         <w:jc w:val="left"/>
-        <w:tblInd w:w="216" w:type="dxa"/>
+        <w:tblInd w:w="324" w:type="dxa"/>
         <w:tblBorders>
           <w:top w:val="single" w:color="ffffff" w:sz="8" w:space="0" w:shadow="0" w:frame="0"/>
           <w:left w:val="single" w:color="ffffff" w:sz="8" w:space="0" w:shadow="0" w:frame="0"/>
@@ -28,7 +28,7 @@
           <w:shd w:val="clear" w:color="auto" w:fill="cadfff"/>
         </w:tblPrEx>
         <w:trPr>
-          <w:trHeight w:val="441" w:hRule="atLeast"/>
+          <w:trHeight w:val="451" w:hRule="atLeast"/>
         </w:trPr>
         <w:tc>
           <w:tcPr>
@@ -179,7 +179,7 @@
           <w:shd w:val="clear" w:color="auto" w:fill="cadfff"/>
         </w:tblPrEx>
         <w:trPr>
-          <w:trHeight w:val="5791" w:hRule="atLeast"/>
+          <w:trHeight w:val="5901" w:hRule="atLeast"/>
         </w:trPr>
         <w:tc>
           <w:tcPr>
@@ -227,10 +227,6 @@
             <w:r>
               <w:rPr>
                 <w:rFonts w:ascii="Arial Unicode MS" w:cs="Arial Unicode MS" w:hAnsi="Arial Unicode MS" w:eastAsia="Arial Unicode MS"/>
-                <w:b w:val="0"/>
-                <w:bCs w:val="0"/>
-                <w:i w:val="0"/>
-                <w:iCs w:val="0"/>
                 <w:caps w:val="0"/>
                 <w:smallCaps w:val="0"/>
                 <w:strike w:val="0"/>
@@ -272,10 +268,6 @@
             <w:r>
               <w:rPr>
                 <w:rFonts w:ascii="Arial Unicode MS" w:cs="Arial Unicode MS" w:hAnsi="Arial Unicode MS" w:eastAsia="Arial Unicode MS"/>
-                <w:b w:val="0"/>
-                <w:bCs w:val="0"/>
-                <w:i w:val="0"/>
-                <w:iCs w:val="0"/>
                 <w:caps w:val="0"/>
                 <w:smallCaps w:val="0"/>
                 <w:strike w:val="0"/>
@@ -402,10 +394,6 @@
             <w:r>
               <w:rPr>
                 <w:rFonts w:ascii="Arial Unicode MS" w:cs="Arial Unicode MS" w:hAnsi="Arial Unicode MS" w:eastAsia="Arial Unicode MS"/>
-                <w:b w:val="0"/>
-                <w:bCs w:val="0"/>
-                <w:i w:val="0"/>
-                <w:iCs w:val="0"/>
                 <w:caps w:val="0"/>
                 <w:smallCaps w:val="0"/>
                 <w:strike w:val="0"/>
@@ -458,10 +446,6 @@
             <w:r>
               <w:rPr>
                 <w:rFonts w:ascii="Arial Unicode MS" w:cs="Arial Unicode MS" w:hAnsi="Arial Unicode MS" w:eastAsia="Arial Unicode MS"/>
-                <w:b w:val="0"/>
-                <w:bCs w:val="0"/>
-                <w:i w:val="0"/>
-                <w:iCs w:val="0"/>
                 <w:caps w:val="0"/>
                 <w:smallCaps w:val="0"/>
                 <w:strike w:val="0"/>
@@ -588,10 +572,6 @@
             <w:r>
               <w:rPr>
                 <w:rFonts w:ascii="Arial Unicode MS" w:cs="Arial Unicode MS" w:hAnsi="Arial Unicode MS" w:eastAsia="Arial Unicode MS"/>
-                <w:b w:val="0"/>
-                <w:bCs w:val="0"/>
-                <w:i w:val="0"/>
-                <w:iCs w:val="0"/>
                 <w:caps w:val="0"/>
                 <w:smallCaps w:val="0"/>
                 <w:strike w:val="0"/>
@@ -657,10 +637,6 @@
             <w:r>
               <w:rPr>
                 <w:rFonts w:ascii="Arial Unicode MS" w:cs="Arial Unicode MS" w:hAnsi="Arial Unicode MS" w:eastAsia="Arial Unicode MS"/>
-                <w:b w:val="0"/>
-                <w:bCs w:val="0"/>
-                <w:i w:val="0"/>
-                <w:iCs w:val="0"/>
                 <w:caps w:val="0"/>
                 <w:smallCaps w:val="0"/>
                 <w:strike w:val="0"/>
@@ -713,10 +689,6 @@
             <w:r>
               <w:rPr>
                 <w:rFonts w:ascii="Arial Unicode MS" w:cs="Arial Unicode MS" w:hAnsi="Arial Unicode MS" w:eastAsia="Arial Unicode MS"/>
-                <w:b w:val="0"/>
-                <w:bCs w:val="0"/>
-                <w:i w:val="0"/>
-                <w:iCs w:val="0"/>
                 <w:caps w:val="0"/>
                 <w:smallCaps w:val="0"/>
                 <w:strike w:val="0"/>
@@ -763,7 +735,136 @@
           <w:shd w:val="clear" w:color="auto" w:fill="cadfff"/>
         </w:tblPrEx>
         <w:trPr>
-          <w:trHeight w:val="3124" w:hRule="atLeast"/>
+          <w:trHeight w:val="3134" w:hRule="atLeast"/>
+        </w:trPr>
+        <w:tc>
+          <w:tcPr>
+            <w:tcW w:type="dxa" w:w="2000"/>
+            <w:tcBorders>
+              <w:top w:val="single" w:color="cacaca" w:sz="4" w:space="0" w:shadow="0" w:frame="0"/>
+              <w:left w:val="single" w:color="cacaca" w:sz="4" w:space="0" w:shadow="0" w:frame="0"/>
+              <w:bottom w:val="single" w:color="cacaca" w:sz="4" w:space="0" w:shadow="0" w:frame="0"/>
+              <w:right w:val="single" w:color="cacaca" w:sz="4" w:space="0" w:shadow="0" w:frame="0"/>
+            </w:tcBorders>
+            <w:shd w:val="clear" w:color="auto" w:fill="eeeeee"/>
+            <w:tcMar>
+              <w:top w:type="dxa" w:w="80"/>
+              <w:left w:type="dxa" w:w="80"/>
+              <w:bottom w:type="dxa" w:w="80"/>
+              <w:right w:type="dxa" w:w="80"/>
+            </w:tcMar>
+            <w:vAlign w:val="top"/>
+          </w:tcPr>
+          <w:p>
+            <w:pPr>
+              <w:pStyle w:val="Body"/>
+            </w:pPr>
+            <w:r>
+              <w:rPr>
+                <w:sz w:val="21"/>
+                <w:szCs w:val="21"/>
+                <w:rtl w:val="0"/>
+                <w:lang w:val="en-US"/>
+              </w:rPr>
+              <w:t>A hard coded value remained inside of the code causing unexpected behaviour.</w:t>
+            </w:r>
+          </w:p>
+        </w:tc>
+        <w:tc>
+          <w:tcPr>
+            <w:tcW w:type="dxa" w:w="2000"/>
+            <w:tcBorders>
+              <w:top w:val="single" w:color="cacaca" w:sz="4" w:space="0" w:shadow="0" w:frame="0"/>
+              <w:left w:val="single" w:color="cacaca" w:sz="4" w:space="0" w:shadow="0" w:frame="0"/>
+              <w:bottom w:val="single" w:color="cacaca" w:sz="4" w:space="0" w:shadow="0" w:frame="0"/>
+              <w:right w:val="single" w:color="cacaca" w:sz="4" w:space="0" w:shadow="0" w:frame="0"/>
+            </w:tcBorders>
+            <w:shd w:val="clear" w:color="auto" w:fill="eeeeee"/>
+            <w:tcMar>
+              <w:top w:type="dxa" w:w="80"/>
+              <w:left w:type="dxa" w:w="80"/>
+              <w:bottom w:type="dxa" w:w="80"/>
+              <w:right w:type="dxa" w:w="80"/>
+            </w:tcMar>
+            <w:vAlign w:val="top"/>
+          </w:tcPr>
+          <w:p>
+            <w:pPr>
+              <w:pStyle w:val="Body"/>
+            </w:pPr>
+            <w:r>
+              <w:rPr>
+                <w:sz w:val="21"/>
+                <w:szCs w:val="21"/>
+                <w:rtl w:val="0"/>
+                <w:lang w:val="en-US"/>
+              </w:rPr>
+              <w:t>- Placing a hard coded value inside of a script and not going back to it on the same day.</w:t>
+            </w:r>
+          </w:p>
+        </w:tc>
+        <w:tc>
+          <w:tcPr>
+            <w:tcW w:type="dxa" w:w="2000"/>
+            <w:tcBorders>
+              <w:top w:val="single" w:color="cacaca" w:sz="4" w:space="0" w:shadow="0" w:frame="0"/>
+              <w:left w:val="single" w:color="cacaca" w:sz="4" w:space="0" w:shadow="0" w:frame="0"/>
+              <w:bottom w:val="single" w:color="cacaca" w:sz="4" w:space="0" w:shadow="0" w:frame="0"/>
+              <w:right w:val="single" w:color="cacaca" w:sz="4" w:space="0" w:shadow="0" w:frame="0"/>
+            </w:tcBorders>
+            <w:shd w:val="clear" w:color="auto" w:fill="eeeeee"/>
+            <w:tcMar>
+              <w:top w:type="dxa" w:w="80"/>
+              <w:left w:type="dxa" w:w="80"/>
+              <w:bottom w:type="dxa" w:w="80"/>
+              <w:right w:type="dxa" w:w="80"/>
+            </w:tcMar>
+            <w:vAlign w:val="top"/>
+          </w:tcPr>
+          <w:p>
+            <w:pPr>
+              <w:pStyle w:val="Body"/>
+            </w:pPr>
+            <w:r>
+              <w:rPr>
+                <w:sz w:val="21"/>
+                <w:szCs w:val="21"/>
+                <w:rtl w:val="0"/>
+                <w:lang w:val="en-US"/>
+              </w:rPr>
+              <w:t>- Avoid placing hard coded values in code.</w:t>
+            </w:r>
+            <w:r>
+              <w:rPr>
+                <w:rFonts w:ascii="Arial Unicode MS" w:cs="Arial Unicode MS" w:hAnsi="Arial Unicode MS" w:eastAsia="Arial Unicode MS"/>
+                <w:b w:val="0"/>
+                <w:bCs w:val="0"/>
+                <w:i w:val="0"/>
+                <w:iCs w:val="0"/>
+                <w:sz w:val="21"/>
+                <w:szCs w:val="21"/>
+                <w:lang w:val="en-US"/>
+              </w:rPr>
+              <w:br w:type="textWrapping"/>
+            </w:r>
+            <w:r>
+              <w:rPr>
+                <w:sz w:val="21"/>
+                <w:szCs w:val="21"/>
+                <w:rtl w:val="0"/>
+                <w:lang w:val="en-US"/>
+              </w:rPr>
+              <w:t>- If it must be done, write it down somewhere in order to not forget. Also, attempt to return  to it by the end of the day as the more time passes, the less likely you are to remember it.</w:t>
+            </w:r>
+          </w:p>
+        </w:tc>
+      </w:tr>
+      <w:tr>
+        <w:tblPrEx>
+          <w:shd w:val="clear" w:color="auto" w:fill="cadfff"/>
+        </w:tblPrEx>
+        <w:trPr>
+          <w:trHeight w:val="3134" w:hRule="atLeast"/>
         </w:trPr>
         <w:tc>
           <w:tcPr>
@@ -802,7 +903,7 @@
             </w:pPr>
             <w:r>
               <w:rPr>
-                <w:rFonts w:ascii="Helvetica Neue" w:cs="Arial Unicode MS" w:hAnsi="Helvetica Neue" w:eastAsia="Arial Unicode MS"/>
+                <w:rFonts w:ascii="Times New Roman" w:cs="Arial Unicode MS" w:hAnsi="Times New Roman" w:eastAsia="Arial Unicode MS"/>
                 <w:b w:val="0"/>
                 <w:bCs w:val="0"/>
                 <w:i w:val="0"/>
@@ -816,13 +917,13 @@
                 <w:spacing w:val="0"/>
                 <w:kern w:val="0"/>
                 <w:position w:val="0"/>
-                <w:sz w:val="20"/>
-                <w:szCs w:val="20"/>
-                <w:u w:val="none" w:color="000000"/>
-                <w:vertAlign w:val="baseline"/>
-                <w:rtl w:val="0"/>
-              </w:rPr>
-              <w:t>A hard coded value remained inside of the code causing unexpected behaviour.</w:t>
+                <w:sz w:val="21"/>
+                <w:szCs w:val="21"/>
+                <w:u w:val="none" w:color="000000"/>
+                <w:vertAlign w:val="baseline"/>
+                <w:rtl w:val="0"/>
+              </w:rPr>
+              <w:t>Object is null when being accessed in Unity</w:t>
             </w:r>
           </w:p>
         </w:tc>
@@ -863,7 +964,7 @@
             </w:pPr>
             <w:r>
               <w:rPr>
-                <w:rFonts w:ascii="Helvetica Neue" w:cs="Arial Unicode MS" w:hAnsi="Helvetica Neue" w:eastAsia="Arial Unicode MS"/>
+                <w:rFonts w:ascii="Times New Roman" w:cs="Arial Unicode MS" w:hAnsi="Times New Roman" w:eastAsia="Arial Unicode MS"/>
                 <w:b w:val="0"/>
                 <w:bCs w:val="0"/>
                 <w:i w:val="0"/>
@@ -877,13 +978,13 @@
                 <w:spacing w:val="0"/>
                 <w:kern w:val="0"/>
                 <w:position w:val="0"/>
-                <w:sz w:val="20"/>
-                <w:szCs w:val="20"/>
-                <w:u w:val="none" w:color="000000"/>
-                <w:vertAlign w:val="baseline"/>
-                <w:rtl w:val="0"/>
-              </w:rPr>
-              <w:t>- Placing a hard coded value inside of a script and not going back to it on the same day.</w:t>
+                <w:sz w:val="21"/>
+                <w:szCs w:val="21"/>
+                <w:u w:val="none" w:color="000000"/>
+                <w:vertAlign w:val="baseline"/>
+                <w:rtl w:val="0"/>
+              </w:rPr>
+              <w:t>Not enough consideration was made in determining where an object might have become or is null.</w:t>
             </w:r>
           </w:p>
         </w:tc>
@@ -924,7 +1025,7 @@
             </w:pPr>
             <w:r>
               <w:rPr>
-                <w:rFonts w:ascii="Helvetica Neue" w:cs="Arial Unicode MS" w:hAnsi="Helvetica Neue" w:eastAsia="Arial Unicode MS"/>
+                <w:rFonts w:ascii="Times New Roman" w:cs="Arial Unicode MS" w:hAnsi="Times New Roman" w:eastAsia="Arial Unicode MS"/>
                 <w:b w:val="0"/>
                 <w:bCs w:val="0"/>
                 <w:i w:val="0"/>
@@ -938,17 +1039,62 @@
                 <w:spacing w:val="0"/>
                 <w:kern w:val="0"/>
                 <w:position w:val="0"/>
-                <w:sz w:val="20"/>
-                <w:szCs w:val="20"/>
-                <w:u w:val="none" w:color="000000"/>
-                <w:vertAlign w:val="baseline"/>
-                <w:rtl w:val="0"/>
-              </w:rPr>
-              <w:t>- Avoid placing hard coded values in code.</w:t>
-            </w:r>
-            <w:r>
-              <w:rPr>
-                <w:rFonts w:ascii="Helvetica Neue" w:cs="Arial Unicode MS" w:hAnsi="Helvetica Neue" w:eastAsia="Arial Unicode MS" w:hint="default"/>
+                <w:sz w:val="21"/>
+                <w:szCs w:val="21"/>
+                <w:u w:val="none" w:color="000000"/>
+                <w:vertAlign w:val="baseline"/>
+                <w:rtl w:val="0"/>
+              </w:rPr>
+              <w:t>- Take time to think about how object references might become null or might have been null. Assure that that case is thought of and covered.</w:t>
+            </w:r>
+          </w:p>
+        </w:tc>
+      </w:tr>
+      <w:tr>
+        <w:tblPrEx>
+          <w:shd w:val="clear" w:color="auto" w:fill="cadfff"/>
+        </w:tblPrEx>
+        <w:trPr>
+          <w:trHeight w:val="3134" w:hRule="atLeast"/>
+        </w:trPr>
+        <w:tc>
+          <w:tcPr>
+            <w:tcW w:type="dxa" w:w="2000"/>
+            <w:tcBorders>
+              <w:top w:val="single" w:color="cacaca" w:sz="4" w:space="0" w:shadow="0" w:frame="0"/>
+              <w:left w:val="single" w:color="cacaca" w:sz="4" w:space="0" w:shadow="0" w:frame="0"/>
+              <w:bottom w:val="single" w:color="cacaca" w:sz="4" w:space="0" w:shadow="0" w:frame="0"/>
+              <w:right w:val="single" w:color="cacaca" w:sz="4" w:space="0" w:shadow="0" w:frame="0"/>
+            </w:tcBorders>
+            <w:shd w:val="clear" w:color="auto" w:fill="eeeeee"/>
+            <w:tcMar>
+              <w:top w:type="dxa" w:w="80"/>
+              <w:left w:type="dxa" w:w="80"/>
+              <w:bottom w:type="dxa" w:w="80"/>
+              <w:right w:type="dxa" w:w="80"/>
+            </w:tcMar>
+            <w:vAlign w:val="top"/>
+          </w:tcPr>
+          <w:p>
+            <w:pPr>
+              <w:keepNext w:val="0"/>
+              <w:keepLines w:val="0"/>
+              <w:pageBreakBefore w:val="0"/>
+              <w:widowControl w:val="1"/>
+              <w:shd w:val="clear" w:color="auto" w:fill="auto"/>
+              <w:suppressAutoHyphens w:val="0"/>
+              <w:bidi w:val="0"/>
+              <w:spacing w:before="0" w:after="0" w:line="240" w:lineRule="auto"/>
+              <w:ind w:left="0" w:right="0" w:firstLine="0"/>
+              <w:jc w:val="left"/>
+              <w:outlineLvl w:val="9"/>
+              <w:rPr>
+                <w:rtl w:val="0"/>
+              </w:rPr>
+            </w:pPr>
+            <w:r>
+              <w:rPr>
+                <w:rFonts w:ascii="Times New Roman" w:cs="Arial Unicode MS" w:hAnsi="Times New Roman" w:eastAsia="Arial Unicode MS"/>
                 <w:b w:val="0"/>
                 <w:bCs w:val="0"/>
                 <w:i w:val="0"/>
@@ -962,17 +1108,54 @@
                 <w:spacing w:val="0"/>
                 <w:kern w:val="0"/>
                 <w:position w:val="0"/>
-                <w:sz w:val="20"/>
-                <w:szCs w:val="20"/>
-                <w:u w:val="none" w:color="000000"/>
-                <w:vertAlign w:val="baseline"/>
-                <w:rtl w:val="0"/>
-              </w:rPr>
-              <w:br w:type="textWrapping"/>
-            </w:r>
-            <w:r>
-              <w:rPr>
-                <w:rFonts w:ascii="Helvetica Neue" w:cs="Arial Unicode MS" w:hAnsi="Helvetica Neue" w:eastAsia="Arial Unicode MS"/>
+                <w:sz w:val="21"/>
+                <w:szCs w:val="21"/>
+                <w:u w:val="none" w:color="000000"/>
+                <w:vertAlign w:val="baseline"/>
+                <w:rtl w:val="0"/>
+              </w:rPr>
+              <w:t>Character would phase through damaging obstacles returning a false contact normal.</w:t>
+            </w:r>
+          </w:p>
+        </w:tc>
+        <w:tc>
+          <w:tcPr>
+            <w:tcW w:type="dxa" w:w="2000"/>
+            <w:tcBorders>
+              <w:top w:val="single" w:color="cacaca" w:sz="4" w:space="0" w:shadow="0" w:frame="0"/>
+              <w:left w:val="single" w:color="cacaca" w:sz="4" w:space="0" w:shadow="0" w:frame="0"/>
+              <w:bottom w:val="single" w:color="cacaca" w:sz="4" w:space="0" w:shadow="0" w:frame="0"/>
+              <w:right w:val="single" w:color="cacaca" w:sz="4" w:space="0" w:shadow="0" w:frame="0"/>
+            </w:tcBorders>
+            <w:shd w:val="clear" w:color="auto" w:fill="eeeeee"/>
+            <w:tcMar>
+              <w:top w:type="dxa" w:w="80"/>
+              <w:left w:type="dxa" w:w="80"/>
+              <w:bottom w:type="dxa" w:w="80"/>
+              <w:right w:type="dxa" w:w="80"/>
+            </w:tcMar>
+            <w:vAlign w:val="top"/>
+          </w:tcPr>
+          <w:p>
+            <w:pPr>
+              <w:keepNext w:val="0"/>
+              <w:keepLines w:val="0"/>
+              <w:pageBreakBefore w:val="0"/>
+              <w:widowControl w:val="1"/>
+              <w:shd w:val="clear" w:color="auto" w:fill="auto"/>
+              <w:suppressAutoHyphens w:val="0"/>
+              <w:bidi w:val="0"/>
+              <w:spacing w:before="0" w:after="0" w:line="240" w:lineRule="auto"/>
+              <w:ind w:left="0" w:right="0" w:firstLine="0"/>
+              <w:jc w:val="left"/>
+              <w:outlineLvl w:val="9"/>
+              <w:rPr>
+                <w:rtl w:val="0"/>
+              </w:rPr>
+            </w:pPr>
+            <w:r>
+              <w:rPr>
+                <w:rFonts w:ascii="Times New Roman" w:cs="Arial Unicode MS" w:hAnsi="Times New Roman" w:eastAsia="Arial Unicode MS"/>
                 <w:b w:val="0"/>
                 <w:bCs w:val="0"/>
                 <w:i w:val="0"/>
@@ -986,13 +1169,266 @@
                 <w:spacing w:val="0"/>
                 <w:kern w:val="0"/>
                 <w:position w:val="0"/>
-                <w:sz w:val="20"/>
-                <w:szCs w:val="20"/>
-                <w:u w:val="none" w:color="000000"/>
-                <w:vertAlign w:val="baseline"/>
-                <w:rtl w:val="0"/>
-              </w:rPr>
-              <w:t>- If it must be done, write it down somewhere in order to not forget. Also, attempt to return  to it by the end of the day as the more time passes, the less likely you are to remember it.</w:t>
+                <w:sz w:val="21"/>
+                <w:szCs w:val="21"/>
+                <w:u w:val="none" w:color="000000"/>
+                <w:vertAlign w:val="baseline"/>
+                <w:rtl w:val="0"/>
+              </w:rPr>
+              <w:t>Since OnTriggerEnter2D doesn</w:t>
+            </w:r>
+            <w:r>
+              <w:rPr>
+                <w:rFonts w:ascii="Times New Roman" w:cs="Arial Unicode MS" w:hAnsi="Times New Roman" w:eastAsia="Arial Unicode MS" w:hint="default"/>
+                <w:b w:val="0"/>
+                <w:bCs w:val="0"/>
+                <w:i w:val="0"/>
+                <w:iCs w:val="0"/>
+                <w:caps w:val="0"/>
+                <w:smallCaps w:val="0"/>
+                <w:strike w:val="0"/>
+                <w:dstrike w:val="0"/>
+                <w:outline w:val="0"/>
+                <w:color w:val="000000"/>
+                <w:spacing w:val="0"/>
+                <w:kern w:val="0"/>
+                <w:position w:val="0"/>
+                <w:sz w:val="21"/>
+                <w:szCs w:val="21"/>
+                <w:u w:val="none" w:color="000000"/>
+                <w:vertAlign w:val="baseline"/>
+                <w:rtl w:val="0"/>
+              </w:rPr>
+              <w:t>’</w:t>
+            </w:r>
+            <w:r>
+              <w:rPr>
+                <w:rFonts w:ascii="Times New Roman" w:cs="Arial Unicode MS" w:hAnsi="Times New Roman" w:eastAsia="Arial Unicode MS"/>
+                <w:b w:val="0"/>
+                <w:bCs w:val="0"/>
+                <w:i w:val="0"/>
+                <w:iCs w:val="0"/>
+                <w:caps w:val="0"/>
+                <w:smallCaps w:val="0"/>
+                <w:strike w:val="0"/>
+                <w:dstrike w:val="0"/>
+                <w:outline w:val="0"/>
+                <w:color w:val="000000"/>
+                <w:spacing w:val="0"/>
+                <w:kern w:val="0"/>
+                <w:position w:val="0"/>
+                <w:sz w:val="21"/>
+                <w:szCs w:val="21"/>
+                <w:u w:val="none" w:color="000000"/>
+                <w:vertAlign w:val="baseline"/>
+                <w:rtl w:val="0"/>
+              </w:rPr>
+              <w:t>t provide a contact I was using the vector between both transforms. However, instead of doing that, I</w:t>
+            </w:r>
+            <w:r>
+              <w:rPr>
+                <w:rFonts w:ascii="Times New Roman" w:cs="Arial Unicode MS" w:hAnsi="Times New Roman" w:eastAsia="Arial Unicode MS" w:hint="default"/>
+                <w:b w:val="0"/>
+                <w:bCs w:val="0"/>
+                <w:i w:val="0"/>
+                <w:iCs w:val="0"/>
+                <w:caps w:val="0"/>
+                <w:smallCaps w:val="0"/>
+                <w:strike w:val="0"/>
+                <w:dstrike w:val="0"/>
+                <w:outline w:val="0"/>
+                <w:color w:val="000000"/>
+                <w:spacing w:val="0"/>
+                <w:kern w:val="0"/>
+                <w:position w:val="0"/>
+                <w:sz w:val="21"/>
+                <w:szCs w:val="21"/>
+                <w:u w:val="none" w:color="000000"/>
+                <w:vertAlign w:val="baseline"/>
+                <w:rtl w:val="0"/>
+              </w:rPr>
+              <w:t>’</w:t>
+            </w:r>
+            <w:r>
+              <w:rPr>
+                <w:rFonts w:ascii="Times New Roman" w:cs="Arial Unicode MS" w:hAnsi="Times New Roman" w:eastAsia="Arial Unicode MS"/>
+                <w:b w:val="0"/>
+                <w:bCs w:val="0"/>
+                <w:i w:val="0"/>
+                <w:iCs w:val="0"/>
+                <w:caps w:val="0"/>
+                <w:smallCaps w:val="0"/>
+                <w:strike w:val="0"/>
+                <w:dstrike w:val="0"/>
+                <w:outline w:val="0"/>
+                <w:color w:val="000000"/>
+                <w:spacing w:val="0"/>
+                <w:kern w:val="0"/>
+                <w:position w:val="0"/>
+                <w:sz w:val="21"/>
+                <w:szCs w:val="21"/>
+                <w:u w:val="none" w:color="000000"/>
+                <w:vertAlign w:val="baseline"/>
+                <w:rtl w:val="0"/>
+              </w:rPr>
+              <w:t>m now doing the vector between the obstacles transform and the centre of the collider.</w:t>
+            </w:r>
+          </w:p>
+        </w:tc>
+        <w:tc>
+          <w:tcPr>
+            <w:tcW w:type="dxa" w:w="2000"/>
+            <w:tcBorders>
+              <w:top w:val="single" w:color="cacaca" w:sz="4" w:space="0" w:shadow="0" w:frame="0"/>
+              <w:left w:val="single" w:color="cacaca" w:sz="4" w:space="0" w:shadow="0" w:frame="0"/>
+              <w:bottom w:val="single" w:color="cacaca" w:sz="4" w:space="0" w:shadow="0" w:frame="0"/>
+              <w:right w:val="single" w:color="cacaca" w:sz="4" w:space="0" w:shadow="0" w:frame="0"/>
+            </w:tcBorders>
+            <w:shd w:val="clear" w:color="auto" w:fill="eeeeee"/>
+            <w:tcMar>
+              <w:top w:type="dxa" w:w="80"/>
+              <w:left w:type="dxa" w:w="80"/>
+              <w:bottom w:type="dxa" w:w="80"/>
+              <w:right w:type="dxa" w:w="80"/>
+            </w:tcMar>
+            <w:vAlign w:val="top"/>
+          </w:tcPr>
+          <w:p>
+            <w:pPr>
+              <w:keepNext w:val="0"/>
+              <w:keepLines w:val="0"/>
+              <w:pageBreakBefore w:val="0"/>
+              <w:widowControl w:val="1"/>
+              <w:shd w:val="clear" w:color="auto" w:fill="auto"/>
+              <w:suppressAutoHyphens w:val="0"/>
+              <w:bidi w:val="0"/>
+              <w:spacing w:before="0" w:after="0" w:line="240" w:lineRule="auto"/>
+              <w:ind w:left="0" w:right="0" w:firstLine="0"/>
+              <w:jc w:val="left"/>
+              <w:outlineLvl w:val="9"/>
+              <w:rPr>
+                <w:rtl w:val="0"/>
+              </w:rPr>
+            </w:pPr>
+            <w:r>
+              <w:rPr>
+                <w:rFonts w:ascii="Times New Roman" w:cs="Arial Unicode MS" w:hAnsi="Times New Roman" w:eastAsia="Arial Unicode MS"/>
+                <w:b w:val="0"/>
+                <w:bCs w:val="0"/>
+                <w:i w:val="0"/>
+                <w:iCs w:val="0"/>
+                <w:caps w:val="0"/>
+                <w:smallCaps w:val="0"/>
+                <w:strike w:val="0"/>
+                <w:dstrike w:val="0"/>
+                <w:outline w:val="0"/>
+                <w:color w:val="000000"/>
+                <w:spacing w:val="0"/>
+                <w:kern w:val="0"/>
+                <w:position w:val="0"/>
+                <w:sz w:val="21"/>
+                <w:szCs w:val="21"/>
+                <w:u w:val="none" w:color="000000"/>
+                <w:vertAlign w:val="baseline"/>
+                <w:rtl w:val="0"/>
+              </w:rPr>
+              <w:t>- Consider what would happen if the time steps were large or huge movements in between frames and determine what would give you the most accurate results.</w:t>
+            </w:r>
+            <w:r>
+              <w:rPr>
+                <w:rFonts w:ascii="Times New Roman" w:cs="Arial Unicode MS" w:hAnsi="Times New Roman" w:eastAsia="Arial Unicode MS" w:hint="default"/>
+                <w:b w:val="0"/>
+                <w:bCs w:val="0"/>
+                <w:i w:val="0"/>
+                <w:iCs w:val="0"/>
+                <w:caps w:val="0"/>
+                <w:smallCaps w:val="0"/>
+                <w:strike w:val="0"/>
+                <w:dstrike w:val="0"/>
+                <w:outline w:val="0"/>
+                <w:color w:val="000000"/>
+                <w:spacing w:val="0"/>
+                <w:kern w:val="0"/>
+                <w:position w:val="0"/>
+                <w:sz w:val="21"/>
+                <w:szCs w:val="21"/>
+                <w:u w:val="none" w:color="000000"/>
+                <w:vertAlign w:val="baseline"/>
+                <w:rtl w:val="0"/>
+              </w:rPr>
+              <w:br w:type="textWrapping"/>
+            </w:r>
+            <w:r>
+              <w:rPr>
+                <w:rFonts w:ascii="Times New Roman" w:cs="Arial Unicode MS" w:hAnsi="Times New Roman" w:eastAsia="Arial Unicode MS"/>
+                <w:b w:val="0"/>
+                <w:bCs w:val="0"/>
+                <w:i w:val="0"/>
+                <w:iCs w:val="0"/>
+                <w:caps w:val="0"/>
+                <w:smallCaps w:val="0"/>
+                <w:strike w:val="0"/>
+                <w:dstrike w:val="0"/>
+                <w:outline w:val="0"/>
+                <w:color w:val="000000"/>
+                <w:spacing w:val="0"/>
+                <w:kern w:val="0"/>
+                <w:position w:val="0"/>
+                <w:sz w:val="21"/>
+                <w:szCs w:val="21"/>
+                <w:u w:val="none" w:color="000000"/>
+                <w:vertAlign w:val="baseline"/>
+                <w:rtl w:val="0"/>
+              </w:rPr>
+              <w:t>- Don</w:t>
+            </w:r>
+            <w:r>
+              <w:rPr>
+                <w:rFonts w:ascii="Times New Roman" w:cs="Arial Unicode MS" w:hAnsi="Times New Roman" w:eastAsia="Arial Unicode MS" w:hint="default"/>
+                <w:b w:val="0"/>
+                <w:bCs w:val="0"/>
+                <w:i w:val="0"/>
+                <w:iCs w:val="0"/>
+                <w:caps w:val="0"/>
+                <w:smallCaps w:val="0"/>
+                <w:strike w:val="0"/>
+                <w:dstrike w:val="0"/>
+                <w:outline w:val="0"/>
+                <w:color w:val="000000"/>
+                <w:spacing w:val="0"/>
+                <w:kern w:val="0"/>
+                <w:position w:val="0"/>
+                <w:sz w:val="21"/>
+                <w:szCs w:val="21"/>
+                <w:u w:val="none" w:color="000000"/>
+                <w:vertAlign w:val="baseline"/>
+                <w:rtl w:val="0"/>
+              </w:rPr>
+              <w:t>’</w:t>
+            </w:r>
+            <w:r>
+              <w:rPr>
+                <w:rFonts w:ascii="Times New Roman" w:cs="Arial Unicode MS" w:hAnsi="Times New Roman" w:eastAsia="Arial Unicode MS"/>
+                <w:b w:val="0"/>
+                <w:bCs w:val="0"/>
+                <w:i w:val="0"/>
+                <w:iCs w:val="0"/>
+                <w:caps w:val="0"/>
+                <w:smallCaps w:val="0"/>
+                <w:strike w:val="0"/>
+                <w:dstrike w:val="0"/>
+                <w:outline w:val="0"/>
+                <w:color w:val="000000"/>
+                <w:spacing w:val="0"/>
+                <w:kern w:val="0"/>
+                <w:position w:val="0"/>
+                <w:sz w:val="21"/>
+                <w:szCs w:val="21"/>
+                <w:u w:val="none" w:color="000000"/>
+                <w:vertAlign w:val="baseline"/>
+                <w:rtl w:val="0"/>
+              </w:rPr>
+              <w:t>t require directions from a trigger enter, only use non-triggers instead.</w:t>
             </w:r>
           </w:p>
         </w:tc>
@@ -1002,20 +1438,16 @@
       <w:pPr>
         <w:pStyle w:val="Body"/>
         <w:widowControl w:val="0"/>
-        <w:ind w:left="108" w:hanging="108"/>
+        <w:ind w:left="216" w:hanging="216"/>
       </w:pPr>
     </w:p>
     <w:p>
       <w:pPr>
         <w:pStyle w:val="Body A"/>
+        <w:widowControl w:val="0"/>
+        <w:ind w:left="108" w:hanging="108"/>
       </w:pPr>
-      <w:r>
-        <w:rPr>
-          <w:rFonts w:ascii="Times New Roman" w:cs="Times New Roman" w:hAnsi="Times New Roman" w:eastAsia="Times New Roman"/>
-          <w:sz w:val="21"/>
-          <w:szCs w:val="21"/>
-        </w:rPr>
-      </w:r>
+      <w:r/>
     </w:p>
     <w:sectPr>
       <w:headerReference w:type="default" r:id="rId4"/>
@@ -1290,7 +1722,7 @@
       <w:outlineLvl w:val="9"/>
     </w:pPr>
     <w:rPr>
-      <w:rFonts w:ascii="Helvetica Neue" w:cs="Helvetica Neue" w:hAnsi="Helvetica Neue" w:eastAsia="Helvetica Neue"/>
+      <w:rFonts w:ascii="Times New Roman" w:cs="Times New Roman" w:hAnsi="Times New Roman" w:eastAsia="Times New Roman"/>
       <w:b w:val="0"/>
       <w:bCs w:val="0"/>
       <w:i w:val="0"/>
@@ -1304,8 +1736,8 @@
       <w:spacing w:val="0"/>
       <w:kern w:val="0"/>
       <w:position w:val="0"/>
-      <w:sz w:val="22"/>
-      <w:szCs w:val="22"/>
+      <w:sz w:val="24"/>
+      <w:szCs w:val="24"/>
       <w:u w:val="none" w:color="000000"/>
       <w:vertAlign w:val="baseline"/>
     </w:rPr>

</xml_diff>

<commit_message>
Alex: Added some additional bug entries
</commit_message>
<xml_diff>
--- a/Journal-2017.docx
+++ b/Journal-2017.docx
@@ -6,7 +6,7 @@
       <w:tblPr>
         <w:tblW w:w="6000" w:type="dxa"/>
         <w:jc w:val="left"/>
-        <w:tblInd w:w="324" w:type="dxa"/>
+        <w:tblInd w:w="432" w:type="dxa"/>
         <w:tblBorders>
           <w:top w:val="single" w:color="ffffff" w:sz="8" w:space="0" w:shadow="0" w:frame="0"/>
           <w:left w:val="single" w:color="ffffff" w:sz="8" w:space="0" w:shadow="0" w:frame="0"/>
@@ -28,7 +28,7 @@
           <w:shd w:val="clear" w:color="auto" w:fill="cadfff"/>
         </w:tblPrEx>
         <w:trPr>
-          <w:trHeight w:val="451" w:hRule="atLeast"/>
+          <w:trHeight w:val="461" w:hRule="atLeast"/>
         </w:trPr>
         <w:tc>
           <w:tcPr>
@@ -179,7 +179,7 @@
           <w:shd w:val="clear" w:color="auto" w:fill="cadfff"/>
         </w:tblPrEx>
         <w:trPr>
-          <w:trHeight w:val="5901" w:hRule="atLeast"/>
+          <w:trHeight w:val="5911" w:hRule="atLeast"/>
         </w:trPr>
         <w:tc>
           <w:tcPr>
@@ -735,7 +735,188 @@
           <w:shd w:val="clear" w:color="auto" w:fill="cadfff"/>
         </w:tblPrEx>
         <w:trPr>
-          <w:trHeight w:val="3134" w:hRule="atLeast"/>
+          <w:trHeight w:val="3144" w:hRule="atLeast"/>
+        </w:trPr>
+        <w:tc>
+          <w:tcPr>
+            <w:tcW w:type="dxa" w:w="2000"/>
+            <w:tcBorders>
+              <w:top w:val="single" w:color="cacaca" w:sz="4" w:space="0" w:shadow="0" w:frame="0"/>
+              <w:left w:val="single" w:color="cacaca" w:sz="4" w:space="0" w:shadow="0" w:frame="0"/>
+              <w:bottom w:val="single" w:color="cacaca" w:sz="4" w:space="0" w:shadow="0" w:frame="0"/>
+              <w:right w:val="single" w:color="cacaca" w:sz="4" w:space="0" w:shadow="0" w:frame="0"/>
+            </w:tcBorders>
+            <w:shd w:val="clear" w:color="auto" w:fill="eeeeee"/>
+            <w:tcMar>
+              <w:top w:type="dxa" w:w="80"/>
+              <w:left w:type="dxa" w:w="80"/>
+              <w:bottom w:type="dxa" w:w="80"/>
+              <w:right w:type="dxa" w:w="80"/>
+            </w:tcMar>
+            <w:vAlign w:val="top"/>
+          </w:tcPr>
+          <w:p>
+            <w:pPr>
+              <w:pStyle w:val="Body A"/>
+            </w:pPr>
+            <w:r>
+              <w:rPr>
+                <w:caps w:val="0"/>
+                <w:smallCaps w:val="0"/>
+                <w:strike w:val="0"/>
+                <w:dstrike w:val="0"/>
+                <w:outline w:val="0"/>
+                <w:color w:val="000000"/>
+                <w:spacing w:val="0"/>
+                <w:kern w:val="0"/>
+                <w:position w:val="0"/>
+                <w:sz w:val="21"/>
+                <w:szCs w:val="21"/>
+                <w:u w:val="none" w:color="000000"/>
+                <w:vertAlign w:val="baseline"/>
+                <w:rtl w:val="0"/>
+                <w:lang w:val="en-US"/>
+              </w:rPr>
+              <w:t>A hard coded value remained inside of the code causing unexpected behaviour.</w:t>
+            </w:r>
+          </w:p>
+        </w:tc>
+        <w:tc>
+          <w:tcPr>
+            <w:tcW w:type="dxa" w:w="2000"/>
+            <w:tcBorders>
+              <w:top w:val="single" w:color="cacaca" w:sz="4" w:space="0" w:shadow="0" w:frame="0"/>
+              <w:left w:val="single" w:color="cacaca" w:sz="4" w:space="0" w:shadow="0" w:frame="0"/>
+              <w:bottom w:val="single" w:color="cacaca" w:sz="4" w:space="0" w:shadow="0" w:frame="0"/>
+              <w:right w:val="single" w:color="cacaca" w:sz="4" w:space="0" w:shadow="0" w:frame="0"/>
+            </w:tcBorders>
+            <w:shd w:val="clear" w:color="auto" w:fill="eeeeee"/>
+            <w:tcMar>
+              <w:top w:type="dxa" w:w="80"/>
+              <w:left w:type="dxa" w:w="80"/>
+              <w:bottom w:type="dxa" w:w="80"/>
+              <w:right w:type="dxa" w:w="80"/>
+            </w:tcMar>
+            <w:vAlign w:val="top"/>
+          </w:tcPr>
+          <w:p>
+            <w:pPr>
+              <w:pStyle w:val="Body A"/>
+            </w:pPr>
+            <w:r>
+              <w:rPr>
+                <w:caps w:val="0"/>
+                <w:smallCaps w:val="0"/>
+                <w:strike w:val="0"/>
+                <w:dstrike w:val="0"/>
+                <w:outline w:val="0"/>
+                <w:color w:val="000000"/>
+                <w:spacing w:val="0"/>
+                <w:kern w:val="0"/>
+                <w:position w:val="0"/>
+                <w:sz w:val="21"/>
+                <w:szCs w:val="21"/>
+                <w:u w:val="none" w:color="000000"/>
+                <w:vertAlign w:val="baseline"/>
+                <w:rtl w:val="0"/>
+                <w:lang w:val="en-US"/>
+              </w:rPr>
+              <w:t>- Placing a hard coded value inside of a script and not going back to it on the same day.</w:t>
+            </w:r>
+          </w:p>
+        </w:tc>
+        <w:tc>
+          <w:tcPr>
+            <w:tcW w:type="dxa" w:w="2000"/>
+            <w:tcBorders>
+              <w:top w:val="single" w:color="cacaca" w:sz="4" w:space="0" w:shadow="0" w:frame="0"/>
+              <w:left w:val="single" w:color="cacaca" w:sz="4" w:space="0" w:shadow="0" w:frame="0"/>
+              <w:bottom w:val="single" w:color="cacaca" w:sz="4" w:space="0" w:shadow="0" w:frame="0"/>
+              <w:right w:val="single" w:color="cacaca" w:sz="4" w:space="0" w:shadow="0" w:frame="0"/>
+            </w:tcBorders>
+            <w:shd w:val="clear" w:color="auto" w:fill="eeeeee"/>
+            <w:tcMar>
+              <w:top w:type="dxa" w:w="80"/>
+              <w:left w:type="dxa" w:w="80"/>
+              <w:bottom w:type="dxa" w:w="80"/>
+              <w:right w:type="dxa" w:w="80"/>
+            </w:tcMar>
+            <w:vAlign w:val="top"/>
+          </w:tcPr>
+          <w:p>
+            <w:pPr>
+              <w:pStyle w:val="Body A"/>
+            </w:pPr>
+            <w:r>
+              <w:rPr>
+                <w:caps w:val="0"/>
+                <w:smallCaps w:val="0"/>
+                <w:strike w:val="0"/>
+                <w:dstrike w:val="0"/>
+                <w:outline w:val="0"/>
+                <w:color w:val="000000"/>
+                <w:spacing w:val="0"/>
+                <w:kern w:val="0"/>
+                <w:position w:val="0"/>
+                <w:sz w:val="21"/>
+                <w:szCs w:val="21"/>
+                <w:u w:val="none" w:color="000000"/>
+                <w:vertAlign w:val="baseline"/>
+                <w:rtl w:val="0"/>
+                <w:lang w:val="en-US"/>
+              </w:rPr>
+              <w:t>- Avoid placing hard coded values in code.</w:t>
+            </w:r>
+            <w:r>
+              <w:rPr>
+                <w:rFonts w:ascii="Arial Unicode MS" w:cs="Arial Unicode MS" w:hAnsi="Arial Unicode MS" w:eastAsia="Arial Unicode MS"/>
+                <w:caps w:val="0"/>
+                <w:smallCaps w:val="0"/>
+                <w:strike w:val="0"/>
+                <w:dstrike w:val="0"/>
+                <w:outline w:val="0"/>
+                <w:color w:val="000000"/>
+                <w:spacing w:val="0"/>
+                <w:kern w:val="0"/>
+                <w:position w:val="0"/>
+                <w:sz w:val="21"/>
+                <w:szCs w:val="21"/>
+                <w:u w:val="none" w:color="000000"/>
+                <w:vertAlign w:val="baseline"/>
+                <w:rtl w:val="0"/>
+                <w:lang w:val="en-US"/>
+              </w:rPr>
+              <w:br w:type="textWrapping"/>
+            </w:r>
+            <w:r>
+              <w:rPr>
+                <w:caps w:val="0"/>
+                <w:smallCaps w:val="0"/>
+                <w:strike w:val="0"/>
+                <w:dstrike w:val="0"/>
+                <w:outline w:val="0"/>
+                <w:color w:val="000000"/>
+                <w:spacing w:val="0"/>
+                <w:kern w:val="0"/>
+                <w:position w:val="0"/>
+                <w:sz w:val="21"/>
+                <w:szCs w:val="21"/>
+                <w:u w:val="none" w:color="000000"/>
+                <w:vertAlign w:val="baseline"/>
+                <w:rtl w:val="0"/>
+                <w:lang w:val="en-US"/>
+              </w:rPr>
+              <w:t>- If it must be done, write it down somewhere in order to not forget. Also, attempt to return  to it by the end of the day as the more time passes, the less likely you are to remember it.</w:t>
+            </w:r>
+          </w:p>
+        </w:tc>
+      </w:tr>
+      <w:tr>
+        <w:tblPrEx>
+          <w:shd w:val="clear" w:color="auto" w:fill="cadfff"/>
+        </w:tblPrEx>
+        <w:trPr>
+          <w:trHeight w:val="3144" w:hRule="atLeast"/>
         </w:trPr>
         <w:tc>
           <w:tcPr>
@@ -761,12 +942,23 @@
             </w:pPr>
             <w:r>
               <w:rPr>
-                <w:sz w:val="21"/>
-                <w:szCs w:val="21"/>
-                <w:rtl w:val="0"/>
-                <w:lang w:val="en-US"/>
-              </w:rPr>
-              <w:t>A hard coded value remained inside of the code causing unexpected behaviour.</w:t>
+                <w:caps w:val="0"/>
+                <w:smallCaps w:val="0"/>
+                <w:strike w:val="0"/>
+                <w:dstrike w:val="0"/>
+                <w:outline w:val="0"/>
+                <w:color w:val="000000"/>
+                <w:spacing w:val="0"/>
+                <w:kern w:val="0"/>
+                <w:position w:val="0"/>
+                <w:sz w:val="21"/>
+                <w:szCs w:val="21"/>
+                <w:u w:val="none" w:color="000000"/>
+                <w:vertAlign w:val="baseline"/>
+                <w:rtl w:val="0"/>
+                <w:lang w:val="en-US"/>
+              </w:rPr>
+              <w:t>Object is null when being accessed in Unity</w:t>
             </w:r>
           </w:p>
         </w:tc>
@@ -794,12 +986,23 @@
             </w:pPr>
             <w:r>
               <w:rPr>
-                <w:sz w:val="21"/>
-                <w:szCs w:val="21"/>
-                <w:rtl w:val="0"/>
-                <w:lang w:val="en-US"/>
-              </w:rPr>
-              <w:t>- Placing a hard coded value inside of a script and not going back to it on the same day.</w:t>
+                <w:caps w:val="0"/>
+                <w:smallCaps w:val="0"/>
+                <w:strike w:val="0"/>
+                <w:dstrike w:val="0"/>
+                <w:outline w:val="0"/>
+                <w:color w:val="000000"/>
+                <w:spacing w:val="0"/>
+                <w:kern w:val="0"/>
+                <w:position w:val="0"/>
+                <w:sz w:val="21"/>
+                <w:szCs w:val="21"/>
+                <w:u w:val="none" w:color="000000"/>
+                <w:vertAlign w:val="baseline"/>
+                <w:rtl w:val="0"/>
+                <w:lang w:val="en-US"/>
+              </w:rPr>
+              <w:t>Not enough consideration was made in determining where an object might have become or is null.</w:t>
             </w:r>
           </w:p>
         </w:tc>
@@ -827,34 +1030,23 @@
             </w:pPr>
             <w:r>
               <w:rPr>
-                <w:sz w:val="21"/>
-                <w:szCs w:val="21"/>
-                <w:rtl w:val="0"/>
-                <w:lang w:val="en-US"/>
-              </w:rPr>
-              <w:t>- Avoid placing hard coded values in code.</w:t>
-            </w:r>
-            <w:r>
-              <w:rPr>
-                <w:rFonts w:ascii="Arial Unicode MS" w:cs="Arial Unicode MS" w:hAnsi="Arial Unicode MS" w:eastAsia="Arial Unicode MS"/>
-                <w:b w:val="0"/>
-                <w:bCs w:val="0"/>
-                <w:i w:val="0"/>
-                <w:iCs w:val="0"/>
-                <w:sz w:val="21"/>
-                <w:szCs w:val="21"/>
-                <w:lang w:val="en-US"/>
-              </w:rPr>
-              <w:br w:type="textWrapping"/>
-            </w:r>
-            <w:r>
-              <w:rPr>
-                <w:sz w:val="21"/>
-                <w:szCs w:val="21"/>
-                <w:rtl w:val="0"/>
-                <w:lang w:val="en-US"/>
-              </w:rPr>
-              <w:t>- If it must be done, write it down somewhere in order to not forget. Also, attempt to return  to it by the end of the day as the more time passes, the less likely you are to remember it.</w:t>
+                <w:caps w:val="0"/>
+                <w:smallCaps w:val="0"/>
+                <w:strike w:val="0"/>
+                <w:dstrike w:val="0"/>
+                <w:outline w:val="0"/>
+                <w:color w:val="000000"/>
+                <w:spacing w:val="0"/>
+                <w:kern w:val="0"/>
+                <w:position w:val="0"/>
+                <w:sz w:val="21"/>
+                <w:szCs w:val="21"/>
+                <w:u w:val="none" w:color="000000"/>
+                <w:vertAlign w:val="baseline"/>
+                <w:rtl w:val="0"/>
+                <w:lang w:val="en-US"/>
+              </w:rPr>
+              <w:t>- Take time to think about how object references might become null or might have been null. Assure that that case is thought of and covered.</w:t>
             </w:r>
           </w:p>
         </w:tc>
@@ -864,7 +1056,312 @@
           <w:shd w:val="clear" w:color="auto" w:fill="cadfff"/>
         </w:tblPrEx>
         <w:trPr>
-          <w:trHeight w:val="3134" w:hRule="atLeast"/>
+          <w:trHeight w:val="3144" w:hRule="atLeast"/>
+        </w:trPr>
+        <w:tc>
+          <w:tcPr>
+            <w:tcW w:type="dxa" w:w="2000"/>
+            <w:tcBorders>
+              <w:top w:val="single" w:color="cacaca" w:sz="4" w:space="0" w:shadow="0" w:frame="0"/>
+              <w:left w:val="single" w:color="cacaca" w:sz="4" w:space="0" w:shadow="0" w:frame="0"/>
+              <w:bottom w:val="single" w:color="cacaca" w:sz="4" w:space="0" w:shadow="0" w:frame="0"/>
+              <w:right w:val="single" w:color="cacaca" w:sz="4" w:space="0" w:shadow="0" w:frame="0"/>
+            </w:tcBorders>
+            <w:shd w:val="clear" w:color="auto" w:fill="eeeeee"/>
+            <w:tcMar>
+              <w:top w:type="dxa" w:w="80"/>
+              <w:left w:type="dxa" w:w="80"/>
+              <w:bottom w:type="dxa" w:w="80"/>
+              <w:right w:type="dxa" w:w="80"/>
+            </w:tcMar>
+            <w:vAlign w:val="top"/>
+          </w:tcPr>
+          <w:p>
+            <w:pPr>
+              <w:pStyle w:val="Body"/>
+            </w:pPr>
+            <w:r>
+              <w:rPr>
+                <w:caps w:val="0"/>
+                <w:smallCaps w:val="0"/>
+                <w:strike w:val="0"/>
+                <w:dstrike w:val="0"/>
+                <w:outline w:val="0"/>
+                <w:color w:val="000000"/>
+                <w:spacing w:val="0"/>
+                <w:kern w:val="0"/>
+                <w:position w:val="0"/>
+                <w:sz w:val="21"/>
+                <w:szCs w:val="21"/>
+                <w:u w:val="none" w:color="000000"/>
+                <w:vertAlign w:val="baseline"/>
+                <w:rtl w:val="0"/>
+                <w:lang w:val="en-US"/>
+              </w:rPr>
+              <w:t>Character would phase through damaging obstacles returning a false contact normal.</w:t>
+            </w:r>
+          </w:p>
+        </w:tc>
+        <w:tc>
+          <w:tcPr>
+            <w:tcW w:type="dxa" w:w="2000"/>
+            <w:tcBorders>
+              <w:top w:val="single" w:color="cacaca" w:sz="4" w:space="0" w:shadow="0" w:frame="0"/>
+              <w:left w:val="single" w:color="cacaca" w:sz="4" w:space="0" w:shadow="0" w:frame="0"/>
+              <w:bottom w:val="single" w:color="cacaca" w:sz="4" w:space="0" w:shadow="0" w:frame="0"/>
+              <w:right w:val="single" w:color="cacaca" w:sz="4" w:space="0" w:shadow="0" w:frame="0"/>
+            </w:tcBorders>
+            <w:shd w:val="clear" w:color="auto" w:fill="eeeeee"/>
+            <w:tcMar>
+              <w:top w:type="dxa" w:w="80"/>
+              <w:left w:type="dxa" w:w="80"/>
+              <w:bottom w:type="dxa" w:w="80"/>
+              <w:right w:type="dxa" w:w="80"/>
+            </w:tcMar>
+            <w:vAlign w:val="top"/>
+          </w:tcPr>
+          <w:p>
+            <w:pPr>
+              <w:pStyle w:val="Body"/>
+            </w:pPr>
+            <w:r>
+              <w:rPr>
+                <w:caps w:val="0"/>
+                <w:smallCaps w:val="0"/>
+                <w:strike w:val="0"/>
+                <w:dstrike w:val="0"/>
+                <w:outline w:val="0"/>
+                <w:color w:val="000000"/>
+                <w:spacing w:val="0"/>
+                <w:kern w:val="0"/>
+                <w:position w:val="0"/>
+                <w:sz w:val="21"/>
+                <w:szCs w:val="21"/>
+                <w:u w:val="none" w:color="000000"/>
+                <w:vertAlign w:val="baseline"/>
+                <w:rtl w:val="0"/>
+                <w:lang w:val="en-US"/>
+              </w:rPr>
+              <w:t>Since OnTriggerEnter2D doesn</w:t>
+            </w:r>
+            <w:r>
+              <w:rPr>
+                <w:caps w:val="0"/>
+                <w:smallCaps w:val="0"/>
+                <w:strike w:val="0"/>
+                <w:dstrike w:val="0"/>
+                <w:outline w:val="0"/>
+                <w:color w:val="000000"/>
+                <w:spacing w:val="0"/>
+                <w:kern w:val="0"/>
+                <w:position w:val="0"/>
+                <w:sz w:val="21"/>
+                <w:szCs w:val="21"/>
+                <w:u w:val="none" w:color="000000"/>
+                <w:vertAlign w:val="baseline"/>
+                <w:rtl w:val="0"/>
+                <w:lang w:val="en-US"/>
+              </w:rPr>
+              <w:t>’</w:t>
+            </w:r>
+            <w:r>
+              <w:rPr>
+                <w:caps w:val="0"/>
+                <w:smallCaps w:val="0"/>
+                <w:strike w:val="0"/>
+                <w:dstrike w:val="0"/>
+                <w:outline w:val="0"/>
+                <w:color w:val="000000"/>
+                <w:spacing w:val="0"/>
+                <w:kern w:val="0"/>
+                <w:position w:val="0"/>
+                <w:sz w:val="21"/>
+                <w:szCs w:val="21"/>
+                <w:u w:val="none" w:color="000000"/>
+                <w:vertAlign w:val="baseline"/>
+                <w:rtl w:val="0"/>
+                <w:lang w:val="en-US"/>
+              </w:rPr>
+              <w:t>t provide a contact I was using the vector between both transforms. However, instead of doing that, I</w:t>
+            </w:r>
+            <w:r>
+              <w:rPr>
+                <w:caps w:val="0"/>
+                <w:smallCaps w:val="0"/>
+                <w:strike w:val="0"/>
+                <w:dstrike w:val="0"/>
+                <w:outline w:val="0"/>
+                <w:color w:val="000000"/>
+                <w:spacing w:val="0"/>
+                <w:kern w:val="0"/>
+                <w:position w:val="0"/>
+                <w:sz w:val="21"/>
+                <w:szCs w:val="21"/>
+                <w:u w:val="none" w:color="000000"/>
+                <w:vertAlign w:val="baseline"/>
+                <w:rtl w:val="0"/>
+                <w:lang w:val="en-US"/>
+              </w:rPr>
+              <w:t>’</w:t>
+            </w:r>
+            <w:r>
+              <w:rPr>
+                <w:caps w:val="0"/>
+                <w:smallCaps w:val="0"/>
+                <w:strike w:val="0"/>
+                <w:dstrike w:val="0"/>
+                <w:outline w:val="0"/>
+                <w:color w:val="000000"/>
+                <w:spacing w:val="0"/>
+                <w:kern w:val="0"/>
+                <w:position w:val="0"/>
+                <w:sz w:val="21"/>
+                <w:szCs w:val="21"/>
+                <w:u w:val="none" w:color="000000"/>
+                <w:vertAlign w:val="baseline"/>
+                <w:rtl w:val="0"/>
+                <w:lang w:val="en-US"/>
+              </w:rPr>
+              <w:t>m now doing the vector between the obstacles transform and the centre of the collider.</w:t>
+            </w:r>
+          </w:p>
+        </w:tc>
+        <w:tc>
+          <w:tcPr>
+            <w:tcW w:type="dxa" w:w="2000"/>
+            <w:tcBorders>
+              <w:top w:val="single" w:color="cacaca" w:sz="4" w:space="0" w:shadow="0" w:frame="0"/>
+              <w:left w:val="single" w:color="cacaca" w:sz="4" w:space="0" w:shadow="0" w:frame="0"/>
+              <w:bottom w:val="single" w:color="cacaca" w:sz="4" w:space="0" w:shadow="0" w:frame="0"/>
+              <w:right w:val="single" w:color="cacaca" w:sz="4" w:space="0" w:shadow="0" w:frame="0"/>
+            </w:tcBorders>
+            <w:shd w:val="clear" w:color="auto" w:fill="eeeeee"/>
+            <w:tcMar>
+              <w:top w:type="dxa" w:w="80"/>
+              <w:left w:type="dxa" w:w="80"/>
+              <w:bottom w:type="dxa" w:w="80"/>
+              <w:right w:type="dxa" w:w="80"/>
+            </w:tcMar>
+            <w:vAlign w:val="top"/>
+          </w:tcPr>
+          <w:p>
+            <w:pPr>
+              <w:pStyle w:val="Body"/>
+            </w:pPr>
+            <w:r>
+              <w:rPr>
+                <w:caps w:val="0"/>
+                <w:smallCaps w:val="0"/>
+                <w:strike w:val="0"/>
+                <w:dstrike w:val="0"/>
+                <w:outline w:val="0"/>
+                <w:color w:val="000000"/>
+                <w:spacing w:val="0"/>
+                <w:kern w:val="0"/>
+                <w:position w:val="0"/>
+                <w:sz w:val="21"/>
+                <w:szCs w:val="21"/>
+                <w:u w:val="none" w:color="000000"/>
+                <w:vertAlign w:val="baseline"/>
+                <w:rtl w:val="0"/>
+                <w:lang w:val="en-US"/>
+              </w:rPr>
+              <w:t>- Consider what would happen if the time steps were large or huge movements in between frames and determine what would give you the most accurate results.</w:t>
+            </w:r>
+            <w:r>
+              <w:rPr>
+                <w:rFonts w:ascii="Arial Unicode MS" w:cs="Arial Unicode MS" w:hAnsi="Arial Unicode MS" w:eastAsia="Arial Unicode MS"/>
+                <w:b w:val="0"/>
+                <w:bCs w:val="0"/>
+                <w:i w:val="0"/>
+                <w:iCs w:val="0"/>
+                <w:caps w:val="0"/>
+                <w:smallCaps w:val="0"/>
+                <w:strike w:val="0"/>
+                <w:dstrike w:val="0"/>
+                <w:outline w:val="0"/>
+                <w:color w:val="000000"/>
+                <w:spacing w:val="0"/>
+                <w:kern w:val="0"/>
+                <w:position w:val="0"/>
+                <w:sz w:val="21"/>
+                <w:szCs w:val="21"/>
+                <w:u w:val="none" w:color="000000"/>
+                <w:vertAlign w:val="baseline"/>
+                <w:rtl w:val="0"/>
+                <w:lang w:val="en-US"/>
+              </w:rPr>
+              <w:br w:type="textWrapping"/>
+            </w:r>
+            <w:r>
+              <w:rPr>
+                <w:caps w:val="0"/>
+                <w:smallCaps w:val="0"/>
+                <w:strike w:val="0"/>
+                <w:dstrike w:val="0"/>
+                <w:outline w:val="0"/>
+                <w:color w:val="000000"/>
+                <w:spacing w:val="0"/>
+                <w:kern w:val="0"/>
+                <w:position w:val="0"/>
+                <w:sz w:val="21"/>
+                <w:szCs w:val="21"/>
+                <w:u w:val="none" w:color="000000"/>
+                <w:vertAlign w:val="baseline"/>
+                <w:rtl w:val="0"/>
+                <w:lang w:val="en-US"/>
+              </w:rPr>
+              <w:t>- Don</w:t>
+            </w:r>
+            <w:r>
+              <w:rPr>
+                <w:caps w:val="0"/>
+                <w:smallCaps w:val="0"/>
+                <w:strike w:val="0"/>
+                <w:dstrike w:val="0"/>
+                <w:outline w:val="0"/>
+                <w:color w:val="000000"/>
+                <w:spacing w:val="0"/>
+                <w:kern w:val="0"/>
+                <w:position w:val="0"/>
+                <w:sz w:val="21"/>
+                <w:szCs w:val="21"/>
+                <w:u w:val="none" w:color="000000"/>
+                <w:vertAlign w:val="baseline"/>
+                <w:rtl w:val="0"/>
+                <w:lang w:val="en-US"/>
+              </w:rPr>
+              <w:t>’</w:t>
+            </w:r>
+            <w:r>
+              <w:rPr>
+                <w:caps w:val="0"/>
+                <w:smallCaps w:val="0"/>
+                <w:strike w:val="0"/>
+                <w:dstrike w:val="0"/>
+                <w:outline w:val="0"/>
+                <w:color w:val="000000"/>
+                <w:spacing w:val="0"/>
+                <w:kern w:val="0"/>
+                <w:position w:val="0"/>
+                <w:sz w:val="21"/>
+                <w:szCs w:val="21"/>
+                <w:u w:val="none" w:color="000000"/>
+                <w:vertAlign w:val="baseline"/>
+                <w:rtl w:val="0"/>
+                <w:lang w:val="en-US"/>
+              </w:rPr>
+              <w:t>t require directions from a trigger enter, only use non-triggers instead.</w:t>
+            </w:r>
+          </w:p>
+        </w:tc>
+      </w:tr>
+      <w:tr>
+        <w:tblPrEx>
+          <w:shd w:val="clear" w:color="auto" w:fill="cadfff"/>
+        </w:tblPrEx>
+        <w:trPr>
+          <w:trHeight w:val="3144" w:hRule="atLeast"/>
         </w:trPr>
         <w:tc>
           <w:tcPr>
@@ -923,7 +1420,7 @@
                 <w:vertAlign w:val="baseline"/>
                 <w:rtl w:val="0"/>
               </w:rPr>
-              <w:t>Object is null when being accessed in Unity</w:t>
+              <w:t>Character would jitter quickly between two values in response to another character</w:t>
             </w:r>
           </w:p>
         </w:tc>
@@ -984,7 +1481,7 @@
                 <w:vertAlign w:val="baseline"/>
                 <w:rtl w:val="0"/>
               </w:rPr>
-              <w:t>Not enough consideration was made in determining where an object might have become or is null.</w:t>
+              <w:t>This was due to using a single threshold as the catalyst to make the other character move out of that threshold. However, once out of the threshold, the character would immediately attempt to reenter it, thus causing jitter.</w:t>
             </w:r>
           </w:p>
         </w:tc>
@@ -1045,7 +1542,7 @@
                 <w:vertAlign w:val="baseline"/>
                 <w:rtl w:val="0"/>
               </w:rPr>
-              <w:t>- Take time to think about how object references might become null or might have been null. Assure that that case is thought of and covered.</w:t>
+              <w:t>- Use ranges instead of a single threshold value when reaching the threshold can cause the dependant value to jitter in and out of the threshold.</w:t>
             </w:r>
           </w:p>
         </w:tc>
@@ -1055,7 +1552,7 @@
           <w:shd w:val="clear" w:color="auto" w:fill="cadfff"/>
         </w:tblPrEx>
         <w:trPr>
-          <w:trHeight w:val="3134" w:hRule="atLeast"/>
+          <w:trHeight w:val="3144" w:hRule="atLeast"/>
         </w:trPr>
         <w:tc>
           <w:tcPr>
@@ -1114,7 +1611,7 @@
                 <w:vertAlign w:val="baseline"/>
                 <w:rtl w:val="0"/>
               </w:rPr>
-              <w:t>Character would phase through damaging obstacles returning a false contact normal.</w:t>
+              <w:t>Due to an incorrect assumption about the designers use of the tools, a method did not have the desired effect.</w:t>
             </w:r>
           </w:p>
         </w:tc>
@@ -1175,103 +1672,7 @@
                 <w:vertAlign w:val="baseline"/>
                 <w:rtl w:val="0"/>
               </w:rPr>
-              <w:t>Since OnTriggerEnter2D doesn</w:t>
-            </w:r>
-            <w:r>
-              <w:rPr>
-                <w:rFonts w:ascii="Times New Roman" w:cs="Arial Unicode MS" w:hAnsi="Times New Roman" w:eastAsia="Arial Unicode MS" w:hint="default"/>
-                <w:b w:val="0"/>
-                <w:bCs w:val="0"/>
-                <w:i w:val="0"/>
-                <w:iCs w:val="0"/>
-                <w:caps w:val="0"/>
-                <w:smallCaps w:val="0"/>
-                <w:strike w:val="0"/>
-                <w:dstrike w:val="0"/>
-                <w:outline w:val="0"/>
-                <w:color w:val="000000"/>
-                <w:spacing w:val="0"/>
-                <w:kern w:val="0"/>
-                <w:position w:val="0"/>
-                <w:sz w:val="21"/>
-                <w:szCs w:val="21"/>
-                <w:u w:val="none" w:color="000000"/>
-                <w:vertAlign w:val="baseline"/>
-                <w:rtl w:val="0"/>
-              </w:rPr>
-              <w:t>’</w:t>
-            </w:r>
-            <w:r>
-              <w:rPr>
-                <w:rFonts w:ascii="Times New Roman" w:cs="Arial Unicode MS" w:hAnsi="Times New Roman" w:eastAsia="Arial Unicode MS"/>
-                <w:b w:val="0"/>
-                <w:bCs w:val="0"/>
-                <w:i w:val="0"/>
-                <w:iCs w:val="0"/>
-                <w:caps w:val="0"/>
-                <w:smallCaps w:val="0"/>
-                <w:strike w:val="0"/>
-                <w:dstrike w:val="0"/>
-                <w:outline w:val="0"/>
-                <w:color w:val="000000"/>
-                <w:spacing w:val="0"/>
-                <w:kern w:val="0"/>
-                <w:position w:val="0"/>
-                <w:sz w:val="21"/>
-                <w:szCs w:val="21"/>
-                <w:u w:val="none" w:color="000000"/>
-                <w:vertAlign w:val="baseline"/>
-                <w:rtl w:val="0"/>
-              </w:rPr>
-              <w:t>t provide a contact I was using the vector between both transforms. However, instead of doing that, I</w:t>
-            </w:r>
-            <w:r>
-              <w:rPr>
-                <w:rFonts w:ascii="Times New Roman" w:cs="Arial Unicode MS" w:hAnsi="Times New Roman" w:eastAsia="Arial Unicode MS" w:hint="default"/>
-                <w:b w:val="0"/>
-                <w:bCs w:val="0"/>
-                <w:i w:val="0"/>
-                <w:iCs w:val="0"/>
-                <w:caps w:val="0"/>
-                <w:smallCaps w:val="0"/>
-                <w:strike w:val="0"/>
-                <w:dstrike w:val="0"/>
-                <w:outline w:val="0"/>
-                <w:color w:val="000000"/>
-                <w:spacing w:val="0"/>
-                <w:kern w:val="0"/>
-                <w:position w:val="0"/>
-                <w:sz w:val="21"/>
-                <w:szCs w:val="21"/>
-                <w:u w:val="none" w:color="000000"/>
-                <w:vertAlign w:val="baseline"/>
-                <w:rtl w:val="0"/>
-              </w:rPr>
-              <w:t>’</w:t>
-            </w:r>
-            <w:r>
-              <w:rPr>
-                <w:rFonts w:ascii="Times New Roman" w:cs="Arial Unicode MS" w:hAnsi="Times New Roman" w:eastAsia="Arial Unicode MS"/>
-                <w:b w:val="0"/>
-                <w:bCs w:val="0"/>
-                <w:i w:val="0"/>
-                <w:iCs w:val="0"/>
-                <w:caps w:val="0"/>
-                <w:smallCaps w:val="0"/>
-                <w:strike w:val="0"/>
-                <w:dstrike w:val="0"/>
-                <w:outline w:val="0"/>
-                <w:color w:val="000000"/>
-                <w:spacing w:val="0"/>
-                <w:kern w:val="0"/>
-                <w:position w:val="0"/>
-                <w:sz w:val="21"/>
-                <w:szCs w:val="21"/>
-                <w:u w:val="none" w:color="000000"/>
-                <w:vertAlign w:val="baseline"/>
-                <w:rtl w:val="0"/>
-              </w:rPr>
-              <w:t>m now doing the vector between the obstacles transform and the centre of the collider.</w:t>
+              <w:t>This was due to incorrect naming of the method and incorrect assumption of what the designer would do.</w:t>
             </w:r>
           </w:p>
         </w:tc>
@@ -1299,18 +1700,17 @@
               <w:keepLines w:val="0"/>
               <w:pageBreakBefore w:val="0"/>
               <w:widowControl w:val="1"/>
+              <w:numPr>
+                <w:ilvl w:val="0"/>
+                <w:numId w:val="1"/>
+              </w:numPr>
               <w:shd w:val="clear" w:color="auto" w:fill="auto"/>
               <w:suppressAutoHyphens w:val="0"/>
               <w:bidi w:val="0"/>
               <w:spacing w:before="0" w:after="0" w:line="240" w:lineRule="auto"/>
-              <w:ind w:left="0" w:right="0" w:firstLine="0"/>
+              <w:ind w:right="0"/>
               <w:jc w:val="left"/>
               <w:outlineLvl w:val="9"/>
-              <w:rPr>
-                <w:rtl w:val="0"/>
-              </w:rPr>
-            </w:pPr>
-            <w:r>
               <w:rPr>
                 <w:rFonts w:ascii="Times New Roman" w:cs="Arial Unicode MS" w:hAnsi="Times New Roman" w:eastAsia="Arial Unicode MS"/>
                 <w:b w:val="0"/>
@@ -1331,8 +1731,33 @@
                 <w:u w:val="none" w:color="000000"/>
                 <w:vertAlign w:val="baseline"/>
                 <w:rtl w:val="0"/>
-              </w:rPr>
-              <w:t>- Consider what would happen if the time steps were large or huge movements in between frames and determine what would give you the most accurate results.</w:t>
+                <w:lang w:val="en-US"/>
+              </w:rPr>
+            </w:pPr>
+            <w:r>
+              <w:rPr>
+                <w:rFonts w:ascii="Times New Roman" w:cs="Arial Unicode MS" w:hAnsi="Times New Roman" w:eastAsia="Arial Unicode MS"/>
+                <w:b w:val="0"/>
+                <w:bCs w:val="0"/>
+                <w:i w:val="0"/>
+                <w:iCs w:val="0"/>
+                <w:caps w:val="0"/>
+                <w:smallCaps w:val="0"/>
+                <w:strike w:val="0"/>
+                <w:dstrike w:val="0"/>
+                <w:outline w:val="0"/>
+                <w:color w:val="000000"/>
+                <w:spacing w:val="0"/>
+                <w:kern w:val="0"/>
+                <w:position w:val="0"/>
+                <w:sz w:val="21"/>
+                <w:szCs w:val="21"/>
+                <w:u w:val="none" w:color="000000"/>
+                <w:vertAlign w:val="baseline"/>
+                <w:rtl w:val="0"/>
+                <w:lang w:val="en-US"/>
+              </w:rPr>
+              <w:t>Have a clear understanding of the designer</w:t>
             </w:r>
             <w:r>
               <w:rPr>
@@ -1355,8 +1780,9 @@
                 <w:u w:val="none" w:color="000000"/>
                 <w:vertAlign w:val="baseline"/>
                 <w:rtl w:val="0"/>
-              </w:rPr>
-              <w:br w:type="textWrapping"/>
+                <w:lang w:val="en-US"/>
+              </w:rPr>
+              <w:t>’</w:t>
             </w:r>
             <w:r>
               <w:rPr>
@@ -1379,8 +1805,75 @@
                 <w:u w:val="none" w:color="000000"/>
                 <w:vertAlign w:val="baseline"/>
                 <w:rtl w:val="0"/>
-              </w:rPr>
-              <w:t>- Don</w:t>
+                <w:lang w:val="en-US"/>
+              </w:rPr>
+              <w:t>s goal.</w:t>
+            </w:r>
+          </w:p>
+          <w:p>
+            <w:pPr>
+              <w:keepNext w:val="0"/>
+              <w:keepLines w:val="0"/>
+              <w:pageBreakBefore w:val="0"/>
+              <w:widowControl w:val="1"/>
+              <w:numPr>
+                <w:ilvl w:val="0"/>
+                <w:numId w:val="1"/>
+              </w:numPr>
+              <w:shd w:val="clear" w:color="auto" w:fill="auto"/>
+              <w:suppressAutoHyphens w:val="0"/>
+              <w:bidi w:val="0"/>
+              <w:spacing w:before="0" w:after="0" w:line="240" w:lineRule="auto"/>
+              <w:ind w:right="0"/>
+              <w:jc w:val="left"/>
+              <w:outlineLvl w:val="9"/>
+              <w:rPr>
+                <w:rFonts w:ascii="Times New Roman" w:cs="Arial Unicode MS" w:hAnsi="Times New Roman" w:eastAsia="Arial Unicode MS"/>
+                <w:b w:val="0"/>
+                <w:bCs w:val="0"/>
+                <w:i w:val="0"/>
+                <w:iCs w:val="0"/>
+                <w:caps w:val="0"/>
+                <w:smallCaps w:val="0"/>
+                <w:strike w:val="0"/>
+                <w:dstrike w:val="0"/>
+                <w:outline w:val="0"/>
+                <w:color w:val="000000"/>
+                <w:spacing w:val="0"/>
+                <w:kern w:val="0"/>
+                <w:position w:val="0"/>
+                <w:sz w:val="21"/>
+                <w:szCs w:val="21"/>
+                <w:u w:val="none" w:color="000000"/>
+                <w:vertAlign w:val="baseline"/>
+                <w:rtl w:val="0"/>
+                <w:lang w:val="en-US"/>
+              </w:rPr>
+            </w:pPr>
+            <w:r>
+              <w:rPr>
+                <w:rFonts w:ascii="Times New Roman" w:cs="Arial Unicode MS" w:hAnsi="Times New Roman" w:eastAsia="Arial Unicode MS"/>
+                <w:b w:val="0"/>
+                <w:bCs w:val="0"/>
+                <w:i w:val="0"/>
+                <w:iCs w:val="0"/>
+                <w:caps w:val="0"/>
+                <w:smallCaps w:val="0"/>
+                <w:strike w:val="0"/>
+                <w:dstrike w:val="0"/>
+                <w:outline w:val="0"/>
+                <w:color w:val="000000"/>
+                <w:spacing w:val="0"/>
+                <w:kern w:val="0"/>
+                <w:position w:val="0"/>
+                <w:sz w:val="21"/>
+                <w:szCs w:val="21"/>
+                <w:u w:val="none" w:color="000000"/>
+                <w:vertAlign w:val="baseline"/>
+                <w:rtl w:val="0"/>
+                <w:lang w:val="en-US"/>
+              </w:rPr>
+              <w:t>Don</w:t>
             </w:r>
             <w:r>
               <w:rPr>
@@ -1403,6 +1896,7 @@
                 <w:u w:val="none" w:color="000000"/>
                 <w:vertAlign w:val="baseline"/>
                 <w:rtl w:val="0"/>
+                <w:lang w:val="en-US"/>
               </w:rPr>
               <w:t>’</w:t>
             </w:r>
@@ -1427,8 +1921,75 @@
                 <w:u w:val="none" w:color="000000"/>
                 <w:vertAlign w:val="baseline"/>
                 <w:rtl w:val="0"/>
-              </w:rPr>
-              <w:t>t require directions from a trigger enter, only use non-triggers instead.</w:t>
+                <w:lang w:val="en-US"/>
+              </w:rPr>
+              <w:t>t assume that the designer will know the meaning of a vague method name.</w:t>
+            </w:r>
+          </w:p>
+          <w:p>
+            <w:pPr>
+              <w:keepNext w:val="0"/>
+              <w:keepLines w:val="0"/>
+              <w:pageBreakBefore w:val="0"/>
+              <w:widowControl w:val="1"/>
+              <w:numPr>
+                <w:ilvl w:val="0"/>
+                <w:numId w:val="1"/>
+              </w:numPr>
+              <w:shd w:val="clear" w:color="auto" w:fill="auto"/>
+              <w:suppressAutoHyphens w:val="0"/>
+              <w:bidi w:val="0"/>
+              <w:spacing w:before="0" w:after="0" w:line="240" w:lineRule="auto"/>
+              <w:ind w:right="0"/>
+              <w:jc w:val="left"/>
+              <w:outlineLvl w:val="9"/>
+              <w:rPr>
+                <w:rFonts w:ascii="Times New Roman" w:cs="Arial Unicode MS" w:hAnsi="Times New Roman" w:eastAsia="Arial Unicode MS"/>
+                <w:b w:val="0"/>
+                <w:bCs w:val="0"/>
+                <w:i w:val="0"/>
+                <w:iCs w:val="0"/>
+                <w:caps w:val="0"/>
+                <w:smallCaps w:val="0"/>
+                <w:strike w:val="0"/>
+                <w:dstrike w:val="0"/>
+                <w:outline w:val="0"/>
+                <w:color w:val="000000"/>
+                <w:spacing w:val="0"/>
+                <w:kern w:val="0"/>
+                <w:position w:val="0"/>
+                <w:sz w:val="21"/>
+                <w:szCs w:val="21"/>
+                <w:u w:val="none" w:color="000000"/>
+                <w:vertAlign w:val="baseline"/>
+                <w:rtl w:val="0"/>
+                <w:lang w:val="en-US"/>
+              </w:rPr>
+            </w:pPr>
+            <w:r>
+              <w:rPr>
+                <w:rFonts w:ascii="Times New Roman" w:cs="Arial Unicode MS" w:hAnsi="Times New Roman" w:eastAsia="Arial Unicode MS"/>
+                <w:b w:val="0"/>
+                <w:bCs w:val="0"/>
+                <w:i w:val="0"/>
+                <w:iCs w:val="0"/>
+                <w:caps w:val="0"/>
+                <w:smallCaps w:val="0"/>
+                <w:strike w:val="0"/>
+                <w:dstrike w:val="0"/>
+                <w:outline w:val="0"/>
+                <w:color w:val="000000"/>
+                <w:spacing w:val="0"/>
+                <w:kern w:val="0"/>
+                <w:position w:val="0"/>
+                <w:sz w:val="21"/>
+                <w:szCs w:val="21"/>
+                <w:u w:val="none" w:color="000000"/>
+                <w:vertAlign w:val="baseline"/>
+                <w:rtl w:val="0"/>
+                <w:lang w:val="en-US"/>
+              </w:rPr>
+              <w:t>Add generality in order to support the possible uses of the designer.</w:t>
             </w:r>
           </w:p>
         </w:tc>
@@ -1438,14 +1999,14 @@
       <w:pPr>
         <w:pStyle w:val="Body"/>
         <w:widowControl w:val="0"/>
-        <w:ind w:left="216" w:hanging="216"/>
+        <w:ind w:left="324" w:hanging="324"/>
       </w:pPr>
     </w:p>
     <w:p>
       <w:pPr>
         <w:pStyle w:val="Body A"/>
         <w:widowControl w:val="0"/>
-        <w:ind w:left="108" w:hanging="108"/>
+        <w:ind w:left="216" w:hanging="216"/>
       </w:pPr>
       <w:r/>
     </w:p>
@@ -1482,6 +2043,251 @@
     <w:r/>
   </w:p>
 </w:hdr>
+</file>
+
+<file path=word/numbering.xml><?xml version="1.0" encoding="utf-8"?>
+<w:numbering xmlns:w="http://schemas.openxmlformats.org/wordprocessingml/2006/main" xmlns:wp="http://schemas.openxmlformats.org/drawingml/2006/wordprocessingDrawing" xmlns:w14="http://schemas.microsoft.com/office/word/2010/wordml" xmlns:r="http://schemas.openxmlformats.org/officeDocument/2006/relationships" xmlns:v="urn:schemas-microsoft-com:vml" xmlns:o="urn:schemas-microsoft-com:office:office">
+  <w:abstractNum w:abstractNumId="0">
+    <w:multiLevelType w:val="hybridMultilevel"/>
+    <w:lvl w:ilvl="0">
+      <w:start w:val="1"/>
+      <w:numFmt w:val="bullet"/>
+      <w:suff w:val="tab"/>
+      <w:lvlText w:val="-"/>
+      <w:lvlJc w:val="left"/>
+      <w:pPr>
+        <w:ind w:left="166" w:hanging="166"/>
+      </w:pPr>
+      <w:rPr>
+        <w:rFonts w:hAnsi="Arial Unicode MS"/>
+        <w:caps w:val="0"/>
+        <w:smallCaps w:val="0"/>
+        <w:strike w:val="0"/>
+        <w:dstrike w:val="0"/>
+        <w:outline w:val="0"/>
+        <w:emboss w:val="0"/>
+        <w:imprint w:val="0"/>
+        <w:spacing w:val="0"/>
+        <w:w w:val="100"/>
+        <w:kern w:val="0"/>
+        <w:position w:val="0"/>
+        <w:highlight w:val="none"/>
+        <w:vertAlign w:val="baseline"/>
+      </w:rPr>
+    </w:lvl>
+    <w:lvl w:ilvl="1">
+      <w:start w:val="1"/>
+      <w:numFmt w:val="bullet"/>
+      <w:suff w:val="tab"/>
+      <w:lvlText w:val="-"/>
+      <w:lvlJc w:val="left"/>
+      <w:pPr>
+        <w:ind w:left="766" w:hanging="166"/>
+      </w:pPr>
+      <w:rPr>
+        <w:rFonts w:hAnsi="Arial Unicode MS"/>
+        <w:caps w:val="0"/>
+        <w:smallCaps w:val="0"/>
+        <w:strike w:val="0"/>
+        <w:dstrike w:val="0"/>
+        <w:outline w:val="0"/>
+        <w:emboss w:val="0"/>
+        <w:imprint w:val="0"/>
+        <w:spacing w:val="0"/>
+        <w:w w:val="100"/>
+        <w:kern w:val="0"/>
+        <w:position w:val="0"/>
+        <w:highlight w:val="none"/>
+        <w:vertAlign w:val="baseline"/>
+      </w:rPr>
+    </w:lvl>
+    <w:lvl w:ilvl="2">
+      <w:start w:val="1"/>
+      <w:numFmt w:val="bullet"/>
+      <w:suff w:val="tab"/>
+      <w:lvlText w:val="-"/>
+      <w:lvlJc w:val="left"/>
+      <w:pPr>
+        <w:ind w:left="1366" w:hanging="166"/>
+      </w:pPr>
+      <w:rPr>
+        <w:rFonts w:hAnsi="Arial Unicode MS"/>
+        <w:caps w:val="0"/>
+        <w:smallCaps w:val="0"/>
+        <w:strike w:val="0"/>
+        <w:dstrike w:val="0"/>
+        <w:outline w:val="0"/>
+        <w:emboss w:val="0"/>
+        <w:imprint w:val="0"/>
+        <w:spacing w:val="0"/>
+        <w:w w:val="100"/>
+        <w:kern w:val="0"/>
+        <w:position w:val="0"/>
+        <w:highlight w:val="none"/>
+        <w:vertAlign w:val="baseline"/>
+      </w:rPr>
+    </w:lvl>
+    <w:lvl w:ilvl="3">
+      <w:start w:val="1"/>
+      <w:numFmt w:val="bullet"/>
+      <w:suff w:val="tab"/>
+      <w:lvlText w:val="-"/>
+      <w:lvlJc w:val="left"/>
+      <w:pPr>
+        <w:ind w:left="1966" w:hanging="166"/>
+      </w:pPr>
+      <w:rPr>
+        <w:rFonts w:hAnsi="Arial Unicode MS"/>
+        <w:caps w:val="0"/>
+        <w:smallCaps w:val="0"/>
+        <w:strike w:val="0"/>
+        <w:dstrike w:val="0"/>
+        <w:outline w:val="0"/>
+        <w:emboss w:val="0"/>
+        <w:imprint w:val="0"/>
+        <w:spacing w:val="0"/>
+        <w:w w:val="100"/>
+        <w:kern w:val="0"/>
+        <w:position w:val="0"/>
+        <w:highlight w:val="none"/>
+        <w:vertAlign w:val="baseline"/>
+      </w:rPr>
+    </w:lvl>
+    <w:lvl w:ilvl="4">
+      <w:start w:val="1"/>
+      <w:numFmt w:val="bullet"/>
+      <w:suff w:val="tab"/>
+      <w:lvlText w:val="-"/>
+      <w:lvlJc w:val="left"/>
+      <w:pPr>
+        <w:ind w:left="2566" w:hanging="166"/>
+      </w:pPr>
+      <w:rPr>
+        <w:rFonts w:hAnsi="Arial Unicode MS"/>
+        <w:caps w:val="0"/>
+        <w:smallCaps w:val="0"/>
+        <w:strike w:val="0"/>
+        <w:dstrike w:val="0"/>
+        <w:outline w:val="0"/>
+        <w:emboss w:val="0"/>
+        <w:imprint w:val="0"/>
+        <w:spacing w:val="0"/>
+        <w:w w:val="100"/>
+        <w:kern w:val="0"/>
+        <w:position w:val="0"/>
+        <w:highlight w:val="none"/>
+        <w:vertAlign w:val="baseline"/>
+      </w:rPr>
+    </w:lvl>
+    <w:lvl w:ilvl="5">
+      <w:start w:val="1"/>
+      <w:numFmt w:val="bullet"/>
+      <w:suff w:val="tab"/>
+      <w:lvlText w:val="-"/>
+      <w:lvlJc w:val="left"/>
+      <w:pPr>
+        <w:ind w:left="3166" w:hanging="166"/>
+      </w:pPr>
+      <w:rPr>
+        <w:rFonts w:hAnsi="Arial Unicode MS"/>
+        <w:caps w:val="0"/>
+        <w:smallCaps w:val="0"/>
+        <w:strike w:val="0"/>
+        <w:dstrike w:val="0"/>
+        <w:outline w:val="0"/>
+        <w:emboss w:val="0"/>
+        <w:imprint w:val="0"/>
+        <w:spacing w:val="0"/>
+        <w:w w:val="100"/>
+        <w:kern w:val="0"/>
+        <w:position w:val="0"/>
+        <w:highlight w:val="none"/>
+        <w:vertAlign w:val="baseline"/>
+      </w:rPr>
+    </w:lvl>
+    <w:lvl w:ilvl="6">
+      <w:start w:val="1"/>
+      <w:numFmt w:val="bullet"/>
+      <w:suff w:val="tab"/>
+      <w:lvlText w:val="-"/>
+      <w:lvlJc w:val="left"/>
+      <w:pPr>
+        <w:ind w:left="3766" w:hanging="166"/>
+      </w:pPr>
+      <w:rPr>
+        <w:rFonts w:hAnsi="Arial Unicode MS"/>
+        <w:caps w:val="0"/>
+        <w:smallCaps w:val="0"/>
+        <w:strike w:val="0"/>
+        <w:dstrike w:val="0"/>
+        <w:outline w:val="0"/>
+        <w:emboss w:val="0"/>
+        <w:imprint w:val="0"/>
+        <w:spacing w:val="0"/>
+        <w:w w:val="100"/>
+        <w:kern w:val="0"/>
+        <w:position w:val="0"/>
+        <w:highlight w:val="none"/>
+        <w:vertAlign w:val="baseline"/>
+      </w:rPr>
+    </w:lvl>
+    <w:lvl w:ilvl="7">
+      <w:start w:val="1"/>
+      <w:numFmt w:val="bullet"/>
+      <w:suff w:val="tab"/>
+      <w:lvlText w:val="-"/>
+      <w:lvlJc w:val="left"/>
+      <w:pPr>
+        <w:ind w:left="4366" w:hanging="166"/>
+      </w:pPr>
+      <w:rPr>
+        <w:rFonts w:hAnsi="Arial Unicode MS"/>
+        <w:caps w:val="0"/>
+        <w:smallCaps w:val="0"/>
+        <w:strike w:val="0"/>
+        <w:dstrike w:val="0"/>
+        <w:outline w:val="0"/>
+        <w:emboss w:val="0"/>
+        <w:imprint w:val="0"/>
+        <w:spacing w:val="0"/>
+        <w:w w:val="100"/>
+        <w:kern w:val="0"/>
+        <w:position w:val="0"/>
+        <w:highlight w:val="none"/>
+        <w:vertAlign w:val="baseline"/>
+      </w:rPr>
+    </w:lvl>
+    <w:lvl w:ilvl="8">
+      <w:start w:val="1"/>
+      <w:numFmt w:val="bullet"/>
+      <w:suff w:val="tab"/>
+      <w:lvlText w:val="-"/>
+      <w:lvlJc w:val="left"/>
+      <w:pPr>
+        <w:ind w:left="4966" w:hanging="166"/>
+      </w:pPr>
+      <w:rPr>
+        <w:rFonts w:hAnsi="Arial Unicode MS"/>
+        <w:caps w:val="0"/>
+        <w:smallCaps w:val="0"/>
+        <w:strike w:val="0"/>
+        <w:dstrike w:val="0"/>
+        <w:outline w:val="0"/>
+        <w:emboss w:val="0"/>
+        <w:imprint w:val="0"/>
+        <w:spacing w:val="0"/>
+        <w:w w:val="100"/>
+        <w:kern w:val="0"/>
+        <w:position w:val="0"/>
+        <w:highlight w:val="none"/>
+        <w:vertAlign w:val="baseline"/>
+      </w:rPr>
+    </w:lvl>
+  </w:abstractNum>
+  <w:num w:numId="1">
+    <w:abstractNumId w:val="0"/>
+  </w:num>
+</w:numbering>
 </file>
 
 <file path=word/styles.xml><?xml version="1.0" encoding="utf-8"?>
@@ -1722,7 +2528,7 @@
       <w:outlineLvl w:val="9"/>
     </w:pPr>
     <w:rPr>
-      <w:rFonts w:ascii="Times New Roman" w:cs="Times New Roman" w:hAnsi="Times New Roman" w:eastAsia="Times New Roman"/>
+      <w:rFonts w:ascii="Times New Roman" w:cs="Arial Unicode MS" w:hAnsi="Times New Roman" w:eastAsia="Arial Unicode MS"/>
       <w:b w:val="0"/>
       <w:bCs w:val="0"/>
       <w:i w:val="0"/>
@@ -1740,6 +2546,7 @@
       <w:szCs w:val="24"/>
       <w:u w:val="none" w:color="000000"/>
       <w:vertAlign w:val="baseline"/>
+      <w:lang w:val="en-US"/>
     </w:rPr>
   </w:style>
 </w:styles>

</xml_diff>